<commit_message>
Arboles IF, IF-ELSE, DO-WHILE
</commit_message>
<xml_diff>
--- a/Arboles/Arboles de sintaxis.docx
+++ b/Arboles/Arboles de sintaxis.docx
@@ -1,6 +1,6 @@
 
 <file path=word/document.xml><?xml version="1.0" encoding="utf-8"?>
-<w:document xmlns:wpc="http://schemas.microsoft.com/office/word/2010/wordprocessingCanvas" xmlns:cx="http://schemas.microsoft.com/office/drawing/2014/chartex" xmlns:cx1="http://schemas.microsoft.com/office/drawing/2015/9/8/chartex" xmlns:mc="http://schemas.openxmlformats.org/markup-compatibility/2006" xmlns:o="urn:schemas-microsoft-com:office:office" xmlns:r="http://schemas.openxmlformats.org/officeDocument/2006/relationships" xmlns:m="http://schemas.openxmlformats.org/officeDocument/2006/math" xmlns:v="urn:schemas-microsoft-com:vml" xmlns:wp14="http://schemas.microsoft.com/office/word/2010/wordprocessingDrawing" xmlns:wp="http://schemas.openxmlformats.org/drawingml/2006/wordprocessingDrawing" xmlns:w10="urn:schemas-microsoft-com:office:word" xmlns:w="http://schemas.openxmlformats.org/wordprocessingml/2006/main" xmlns:w14="http://schemas.microsoft.com/office/word/2010/wordml" xmlns:w15="http://schemas.microsoft.com/office/word/2012/wordml" xmlns:w16se="http://schemas.microsoft.com/office/word/2015/wordml/symex" xmlns:wpg="http://schemas.microsoft.com/office/word/2010/wordprocessingGroup" xmlns:wpi="http://schemas.microsoft.com/office/word/2010/wordprocessingInk" xmlns:wne="http://schemas.microsoft.com/office/word/2006/wordml" xmlns:wps="http://schemas.microsoft.com/office/word/2010/wordprocessingShape" mc:Ignorable="w14 w15 w16se wp14">
+<w:document xmlns:wpc="http://schemas.microsoft.com/office/word/2010/wordprocessingCanvas" xmlns:cx="http://schemas.microsoft.com/office/drawing/2014/chartex" xmlns:cx1="http://schemas.microsoft.com/office/drawing/2015/9/8/chartex" xmlns:cx2="http://schemas.microsoft.com/office/drawing/2015/10/21/chartex" xmlns:cx3="http://schemas.microsoft.com/office/drawing/2016/5/9/chartex" xmlns:cx4="http://schemas.microsoft.com/office/drawing/2016/5/10/chartex" xmlns:cx5="http://schemas.microsoft.com/office/drawing/2016/5/11/chartex" xmlns:cx6="http://schemas.microsoft.com/office/drawing/2016/5/12/chartex" xmlns:cx7="http://schemas.microsoft.com/office/drawing/2016/5/13/chartex" xmlns:cx8="http://schemas.microsoft.com/office/drawing/2016/5/14/chartex" xmlns:mc="http://schemas.openxmlformats.org/markup-compatibility/2006" xmlns:aink="http://schemas.microsoft.com/office/drawing/2016/ink" xmlns:am3d="http://schemas.microsoft.com/office/drawing/2017/model3d" xmlns:o="urn:schemas-microsoft-com:office:office" xmlns:r="http://schemas.openxmlformats.org/officeDocument/2006/relationships" xmlns:m="http://schemas.openxmlformats.org/officeDocument/2006/math" xmlns:v="urn:schemas-microsoft-com:vml" xmlns:wp14="http://schemas.microsoft.com/office/word/2010/wordprocessingDrawing" xmlns:wp="http://schemas.openxmlformats.org/drawingml/2006/wordprocessingDrawing" xmlns:w10="urn:schemas-microsoft-com:office:word" xmlns:w="http://schemas.openxmlformats.org/wordprocessingml/2006/main" xmlns:w14="http://schemas.microsoft.com/office/word/2010/wordml" xmlns:w15="http://schemas.microsoft.com/office/word/2012/wordml" xmlns:w16cex="http://schemas.microsoft.com/office/word/2018/wordml/cex" xmlns:w16cid="http://schemas.microsoft.com/office/word/2016/wordml/cid" xmlns:w16="http://schemas.microsoft.com/office/word/2018/wordml" xmlns:w16sdtdh="http://schemas.microsoft.com/office/word/2020/wordml/sdtdatahash" xmlns:w16se="http://schemas.microsoft.com/office/word/2015/wordml/symex" xmlns:wpg="http://schemas.microsoft.com/office/word/2010/wordprocessingGroup" xmlns:wpi="http://schemas.microsoft.com/office/word/2010/wordprocessingInk" xmlns:wne="http://schemas.microsoft.com/office/word/2006/wordml" xmlns:wps="http://schemas.microsoft.com/office/word/2010/wordprocessingShape" mc:Ignorable="w14 w15 w16se w16cid w16 w16cex w16sdtdh wp14">
   <w:body>
     <w:p>
       <w:pPr>
@@ -21,7 +21,7 @@
           <w:lang w:val="en-US"/>
         </w:rPr>
         <w:drawing>
-          <wp:anchor distT="0" distB="0" distL="114300" distR="114300" simplePos="0" relativeHeight="251658240" behindDoc="0" locked="0" layoutInCell="1" allowOverlap="1">
+          <wp:anchor distT="0" distB="0" distL="114300" distR="114300" simplePos="0" relativeHeight="251658240" behindDoc="0" locked="0" layoutInCell="1" allowOverlap="1" wp14:anchorId="73EBE462" wp14:editId="3BA588E6">
             <wp:simplePos x="0" y="0"/>
             <wp:positionH relativeFrom="margin">
               <wp:posOffset>-118110</wp:posOffset>
@@ -287,25 +287,7 @@
           <w:sz w:val="24"/>
           <w:szCs w:val="24"/>
         </w:rPr>
-        <w:t>son estructuras de código intermedio donde cada nodo denota una construcción que ocurre en el código fuente; cada nodo estará conformado por una producción o por un toquen (</w:t>
-      </w:r>
-      <w:proofErr w:type="spellStart"/>
-      <w:r>
-        <w:rPr>
-          <w:rFonts w:ascii="Times New Roman" w:hAnsi="Times New Roman" w:cs="Times New Roman"/>
-          <w:sz w:val="24"/>
-          <w:szCs w:val="24"/>
-        </w:rPr>
-        <w:t>token</w:t>
-      </w:r>
-      <w:proofErr w:type="spellEnd"/>
-      <w:r>
-        <w:rPr>
-          <w:rFonts w:ascii="Times New Roman" w:hAnsi="Times New Roman" w:cs="Times New Roman"/>
-          <w:sz w:val="24"/>
-          <w:szCs w:val="24"/>
-        </w:rPr>
-        <w:t>).</w:t>
+        <w:t>son estructuras de código intermedio donde cada nodo denota una construcción que ocurre en el código fuente; cada nodo estará conformado por una producción o por un toquen (token).</w:t>
       </w:r>
     </w:p>
     <w:p>
@@ -557,7 +539,7 @@
           <w:lang w:val="en-US"/>
         </w:rPr>
         <w:drawing>
-          <wp:inline distT="0" distB="0" distL="0" distR="0" wp14:anchorId="03ABA67F" wp14:editId="04EDA53B">
+          <wp:inline distT="0" distB="0" distL="0" distR="0" wp14:anchorId="5881BECA" wp14:editId="0481200E">
             <wp:extent cx="2790825" cy="2749460"/>
             <wp:effectExtent l="19050" t="19050" r="9525" b="13335"/>
             <wp:docPr id="7" name="Imagen 6"/>
@@ -624,25 +606,7 @@
           <w:i/>
           <w:szCs w:val="24"/>
         </w:rPr>
-        <w:t xml:space="preserve">1: Ejemplo de sentencia </w:t>
-      </w:r>
-      <w:proofErr w:type="spellStart"/>
-      <w:r>
-        <w:rPr>
-          <w:rFonts w:ascii="Times New Roman" w:hAnsi="Times New Roman" w:cs="Times New Roman"/>
-          <w:i/>
-          <w:szCs w:val="24"/>
-        </w:rPr>
-        <w:t>switch</w:t>
-      </w:r>
-      <w:proofErr w:type="spellEnd"/>
-      <w:r>
-        <w:rPr>
-          <w:rFonts w:ascii="Times New Roman" w:hAnsi="Times New Roman" w:cs="Times New Roman"/>
-          <w:i/>
-          <w:szCs w:val="24"/>
-        </w:rPr>
-        <w:t xml:space="preserve"> case en lenguaje C/C++.</w:t>
+        <w:t>1: Ejemplo de sentencia switch case en lenguaje C/C++.</w:t>
       </w:r>
     </w:p>
     <w:p>
@@ -665,7 +629,7 @@
         </w:rPr>
         <w:lastRenderedPageBreak/>
         <w:drawing>
-          <wp:inline distT="0" distB="0" distL="0" distR="0" wp14:anchorId="605DD65B" wp14:editId="0B976334">
+          <wp:inline distT="0" distB="0" distL="0" distR="0" wp14:anchorId="68B7764D" wp14:editId="6142512C">
             <wp:extent cx="5923790" cy="3343275"/>
             <wp:effectExtent l="19050" t="19050" r="20320" b="9525"/>
             <wp:docPr id="2" name="Imagen 2"/>
@@ -738,25 +702,7 @@
           <w:i/>
           <w:szCs w:val="24"/>
         </w:rPr>
-        <w:t xml:space="preserve">Raíz del árbol y primeros niveles de sentencia </w:t>
-      </w:r>
-      <w:proofErr w:type="spellStart"/>
-      <w:r>
-        <w:rPr>
-          <w:rFonts w:ascii="Times New Roman" w:hAnsi="Times New Roman" w:cs="Times New Roman"/>
-          <w:i/>
-          <w:szCs w:val="24"/>
-        </w:rPr>
-        <w:t>switch</w:t>
-      </w:r>
-      <w:proofErr w:type="spellEnd"/>
-      <w:r>
-        <w:rPr>
-          <w:rFonts w:ascii="Times New Roman" w:hAnsi="Times New Roman" w:cs="Times New Roman"/>
-          <w:i/>
-          <w:szCs w:val="24"/>
-        </w:rPr>
-        <w:t xml:space="preserve"> case</w:t>
+        <w:t>Raíz del árbol y primeros niveles de sentencia switch case</w:t>
       </w:r>
       <w:r>
         <w:rPr>
@@ -786,7 +732,7 @@
           <w:lang w:val="en-US"/>
         </w:rPr>
         <w:drawing>
-          <wp:inline distT="0" distB="0" distL="0" distR="0" wp14:anchorId="5E00912E" wp14:editId="1D999D0B">
+          <wp:inline distT="0" distB="0" distL="0" distR="0" wp14:anchorId="4830DFB9" wp14:editId="160394C6">
             <wp:extent cx="5962967" cy="3000375"/>
             <wp:effectExtent l="19050" t="19050" r="19050" b="9525"/>
             <wp:docPr id="3" name="Imagen 3"/>
@@ -859,25 +805,7 @@
           <w:i/>
           <w:szCs w:val="24"/>
         </w:rPr>
-        <w:t xml:space="preserve">Últimos niveles del árbol sintáctico de sentencia </w:t>
-      </w:r>
-      <w:proofErr w:type="spellStart"/>
-      <w:r>
-        <w:rPr>
-          <w:rFonts w:ascii="Times New Roman" w:hAnsi="Times New Roman" w:cs="Times New Roman"/>
-          <w:i/>
-          <w:szCs w:val="24"/>
-        </w:rPr>
-        <w:t>switch</w:t>
-      </w:r>
-      <w:proofErr w:type="spellEnd"/>
-      <w:r>
-        <w:rPr>
-          <w:rFonts w:ascii="Times New Roman" w:hAnsi="Times New Roman" w:cs="Times New Roman"/>
-          <w:i/>
-          <w:szCs w:val="24"/>
-        </w:rPr>
-        <w:t xml:space="preserve"> case</w:t>
+        <w:t>Últimos niveles del árbol sintáctico de sentencia switch case</w:t>
       </w:r>
       <w:r>
         <w:rPr>
@@ -1023,7 +951,7 @@
           <w:lang w:val="en-US"/>
         </w:rPr>
         <w:drawing>
-          <wp:inline distT="0" distB="0" distL="0" distR="0" wp14:anchorId="51738E9B" wp14:editId="32CBC5B3">
+          <wp:inline distT="0" distB="0" distL="0" distR="0" wp14:anchorId="226F3E3B" wp14:editId="20B33028">
             <wp:extent cx="4686300" cy="921035"/>
             <wp:effectExtent l="19050" t="19050" r="19050" b="12700"/>
             <wp:docPr id="4" name="Imagen 4"/>
@@ -1098,7 +1026,6 @@
         </w:rPr>
         <w:t xml:space="preserve">: Ejemplo de sentencia </w:t>
       </w:r>
-      <w:proofErr w:type="spellStart"/>
       <w:r>
         <w:rPr>
           <w:rFonts w:ascii="Times New Roman" w:hAnsi="Times New Roman" w:cs="Times New Roman"/>
@@ -1107,7 +1034,6 @@
         </w:rPr>
         <w:t>for</w:t>
       </w:r>
-      <w:proofErr w:type="spellEnd"/>
       <w:r>
         <w:rPr>
           <w:rFonts w:ascii="Times New Roman" w:hAnsi="Times New Roman" w:cs="Times New Roman"/>
@@ -1141,11 +1067,12 @@
       <w:r>
         <w:rPr>
           <w:rFonts w:ascii="Times New Roman" w:hAnsi="Times New Roman" w:cs="Times New Roman"/>
+          <w:noProof/>
           <w:sz w:val="24"/>
           <w:szCs w:val="24"/>
         </w:rPr>
         <w:drawing>
-          <wp:inline distT="0" distB="0" distL="0" distR="0" wp14:anchorId="648D602C" wp14:editId="21B6B9C6">
+          <wp:inline distT="0" distB="0" distL="0" distR="0" wp14:anchorId="154B3664" wp14:editId="0172553A">
             <wp:extent cx="5781675" cy="3214004"/>
             <wp:effectExtent l="19050" t="19050" r="9525" b="24765"/>
             <wp:docPr id="5" name="Imagen 5"/>
@@ -1218,18 +1145,8 @@
           <w:i/>
           <w:szCs w:val="24"/>
         </w:rPr>
-        <w:t xml:space="preserve">Raíz del árbol y primeros niveles de sentencia </w:t>
-      </w:r>
-      <w:proofErr w:type="spellStart"/>
-      <w:r>
-        <w:rPr>
-          <w:rFonts w:ascii="Times New Roman" w:hAnsi="Times New Roman" w:cs="Times New Roman"/>
-          <w:i/>
-          <w:szCs w:val="24"/>
-        </w:rPr>
-        <w:t>for</w:t>
-      </w:r>
-      <w:proofErr w:type="spellEnd"/>
+        <w:t>Raíz del árbol y primeros niveles de sentencia for</w:t>
+      </w:r>
       <w:r>
         <w:rPr>
           <w:rFonts w:ascii="Times New Roman" w:hAnsi="Times New Roman" w:cs="Times New Roman"/>
@@ -1263,11 +1180,12 @@
       <w:r>
         <w:rPr>
           <w:rFonts w:ascii="Times New Roman" w:hAnsi="Times New Roman" w:cs="Times New Roman"/>
+          <w:noProof/>
           <w:sz w:val="24"/>
           <w:szCs w:val="24"/>
         </w:rPr>
         <w:drawing>
-          <wp:inline distT="0" distB="0" distL="0" distR="0" wp14:anchorId="185C6F3D" wp14:editId="60817581">
+          <wp:inline distT="0" distB="0" distL="0" distR="0" wp14:anchorId="1A3C3CB5" wp14:editId="13F1ACCC">
             <wp:extent cx="2500313" cy="1222375"/>
             <wp:effectExtent l="19050" t="19050" r="14605" b="15875"/>
             <wp:docPr id="6" name="Imagen 6"/>
@@ -1340,18 +1258,8 @@
           <w:i/>
           <w:szCs w:val="24"/>
         </w:rPr>
-        <w:t xml:space="preserve">Últimos niveles del árbol sintáctico de sentencia </w:t>
-      </w:r>
-      <w:proofErr w:type="spellStart"/>
-      <w:r>
-        <w:rPr>
-          <w:rFonts w:ascii="Times New Roman" w:hAnsi="Times New Roman" w:cs="Times New Roman"/>
-          <w:i/>
-          <w:szCs w:val="24"/>
-        </w:rPr>
-        <w:t>for</w:t>
-      </w:r>
-      <w:proofErr w:type="spellEnd"/>
+        <w:t>Últimos niveles del árbol sintáctico de sentencia for</w:t>
+      </w:r>
       <w:r>
         <w:rPr>
           <w:rFonts w:ascii="Times New Roman" w:hAnsi="Times New Roman" w:cs="Times New Roman"/>
@@ -1383,15 +1291,23 @@
           <w:szCs w:val="24"/>
         </w:rPr>
         <w:lastRenderedPageBreak/>
-        <w:t xml:space="preserve">DO WHILE: </w:t>
-      </w:r>
-      <w:r>
-        <w:rPr>
-          <w:rFonts w:ascii="Times New Roman" w:hAnsi="Times New Roman" w:cs="Times New Roman"/>
-          <w:sz w:val="24"/>
-          <w:szCs w:val="24"/>
-        </w:rPr>
-        <w:t xml:space="preserve">El árbol de sintaxis </w:t>
+        <w:t>DO</w:t>
+      </w:r>
+      <w:r>
+        <w:rPr>
+          <w:rFonts w:ascii="Times New Roman" w:hAnsi="Times New Roman" w:cs="Times New Roman"/>
+          <w:sz w:val="24"/>
+          <w:szCs w:val="24"/>
+        </w:rPr>
+        <w:t>-</w:t>
+      </w:r>
+      <w:r>
+        <w:rPr>
+          <w:rFonts w:ascii="Times New Roman" w:hAnsi="Times New Roman" w:cs="Times New Roman"/>
+          <w:sz w:val="24"/>
+          <w:szCs w:val="24"/>
+        </w:rPr>
+        <w:t xml:space="preserve">WHILE: El árbol de sintaxis </w:t>
       </w:r>
       <w:r>
         <w:rPr>
@@ -1408,24 +1324,7 @@
           <w:sz w:val="24"/>
           <w:szCs w:val="24"/>
         </w:rPr>
-        <w:t xml:space="preserve"> e </w:t>
-      </w:r>
-      <w:r>
-        <w:rPr>
-          <w:rFonts w:ascii="Times New Roman" w:hAnsi="Times New Roman" w:cs="Times New Roman"/>
-          <w:i/>
-          <w:sz w:val="24"/>
-          <w:szCs w:val="24"/>
-        </w:rPr>
-        <w:t>Imagen9</w:t>
-      </w:r>
-      <w:r>
-        <w:rPr>
-          <w:rFonts w:ascii="Times New Roman" w:hAnsi="Times New Roman" w:cs="Times New Roman"/>
-          <w:sz w:val="24"/>
-          <w:szCs w:val="24"/>
-        </w:rPr>
-        <w:t xml:space="preserve">, serán la representación del código de la </w:t>
+        <w:t xml:space="preserve"> serán la representación del código de la </w:t>
       </w:r>
       <w:r>
         <w:rPr>
@@ -1448,6 +1347,7 @@
     <w:p>
       <w:pPr>
         <w:spacing w:line="360" w:lineRule="auto"/>
+        <w:ind w:left="720"/>
         <w:jc w:val="both"/>
         <w:rPr>
           <w:rFonts w:ascii="Times New Roman" w:hAnsi="Times New Roman" w:cs="Times New Roman"/>
@@ -1458,7 +1358,128 @@
     </w:p>
     <w:p>
       <w:pPr>
-        <w:spacing w:line="360" w:lineRule="auto"/>
+        <w:pStyle w:val="Prrafodelista"/>
+        <w:spacing w:line="360" w:lineRule="auto"/>
+        <w:ind w:left="360" w:firstLine="360"/>
+        <w:jc w:val="center"/>
+        <w:rPr>
+          <w:rFonts w:ascii="Times New Roman" w:hAnsi="Times New Roman" w:cs="Times New Roman"/>
+          <w:sz w:val="24"/>
+          <w:szCs w:val="24"/>
+        </w:rPr>
+      </w:pPr>
+      <w:r>
+        <w:rPr>
+          <w:noProof/>
+        </w:rPr>
+        <w:drawing>
+          <wp:inline distT="0" distB="0" distL="0" distR="0" wp14:anchorId="19012E41" wp14:editId="5D582FEE">
+            <wp:extent cx="5231130" cy="1383030"/>
+            <wp:effectExtent l="19050" t="19050" r="26670" b="26670"/>
+            <wp:docPr id="20" name="Imagen 2">
+              <a:extLst xmlns:a="http://schemas.openxmlformats.org/drawingml/2006/main">
+                <a:ext uri="{FF2B5EF4-FFF2-40B4-BE49-F238E27FC236}">
+                  <a16:creationId xmlns:a16="http://schemas.microsoft.com/office/drawing/2014/main" id="{0EB278BE-BC5B-4A27-B8EA-A2689FFA085A}"/>
+                </a:ext>
+              </a:extLst>
+            </wp:docPr>
+            <wp:cNvGraphicFramePr>
+              <a:graphicFrameLocks xmlns:a="http://schemas.openxmlformats.org/drawingml/2006/main" noChangeAspect="1"/>
+            </wp:cNvGraphicFramePr>
+            <a:graphic xmlns:a="http://schemas.openxmlformats.org/drawingml/2006/main">
+              <a:graphicData uri="http://schemas.openxmlformats.org/drawingml/2006/picture">
+                <pic:pic xmlns:pic="http://schemas.openxmlformats.org/drawingml/2006/picture">
+                  <pic:nvPicPr>
+                    <pic:cNvPr id="3" name="Imagen 2">
+                      <a:extLst>
+                        <a:ext uri="{FF2B5EF4-FFF2-40B4-BE49-F238E27FC236}">
+                          <a16:creationId xmlns:a16="http://schemas.microsoft.com/office/drawing/2014/main" id="{0EB278BE-BC5B-4A27-B8EA-A2689FFA085A}"/>
+                        </a:ext>
+                      </a:extLst>
+                    </pic:cNvPr>
+                    <pic:cNvPicPr>
+                      <a:picLocks noChangeAspect="1"/>
+                    </pic:cNvPicPr>
+                  </pic:nvPicPr>
+                  <pic:blipFill rotWithShape="1">
+                    <a:blip r:embed="rId13"/>
+                    <a:srcRect l="6789"/>
+                    <a:stretch/>
+                  </pic:blipFill>
+                  <pic:spPr bwMode="auto">
+                    <a:xfrm>
+                      <a:off x="0" y="0"/>
+                      <a:ext cx="5231130" cy="1383030"/>
+                    </a:xfrm>
+                    <a:prstGeom prst="rect">
+                      <a:avLst/>
+                    </a:prstGeom>
+                    <a:ln>
+                      <a:solidFill>
+                        <a:schemeClr val="tx1"/>
+                      </a:solidFill>
+                    </a:ln>
+                    <a:extLst>
+                      <a:ext uri="{53640926-AAD7-44D8-BBD7-CCE9431645EC}">
+                        <a14:shadowObscured xmlns:a14="http://schemas.microsoft.com/office/drawing/2010/main"/>
+                      </a:ext>
+                    </a:extLst>
+                  </pic:spPr>
+                </pic:pic>
+              </a:graphicData>
+            </a:graphic>
+          </wp:inline>
+        </w:drawing>
+      </w:r>
+      <w:r>
+        <w:rPr>
+          <w:rFonts w:ascii="Times New Roman" w:hAnsi="Times New Roman" w:cs="Times New Roman"/>
+          <w:i/>
+          <w:szCs w:val="24"/>
+        </w:rPr>
+        <w:t>Imagen7: Ejemplo de sentencia do-while en lenguaje C/C++.</w:t>
+      </w:r>
+    </w:p>
+    <w:p>
+      <w:pPr>
+        <w:pStyle w:val="Prrafodelista"/>
+        <w:spacing w:line="360" w:lineRule="auto"/>
+        <w:ind w:left="360"/>
+        <w:rPr>
+          <w:rFonts w:ascii="Times New Roman" w:hAnsi="Times New Roman" w:cs="Times New Roman"/>
+          <w:i/>
+          <w:szCs w:val="24"/>
+        </w:rPr>
+      </w:pPr>
+    </w:p>
+    <w:p>
+      <w:pPr>
+        <w:pStyle w:val="Prrafodelista"/>
+        <w:spacing w:line="360" w:lineRule="auto"/>
+        <w:ind w:left="360"/>
+        <w:rPr>
+          <w:rFonts w:ascii="Times New Roman" w:hAnsi="Times New Roman" w:cs="Times New Roman"/>
+          <w:i/>
+          <w:szCs w:val="24"/>
+        </w:rPr>
+      </w:pPr>
+    </w:p>
+    <w:p>
+      <w:pPr>
+        <w:pStyle w:val="Prrafodelista"/>
+        <w:spacing w:line="360" w:lineRule="auto"/>
+        <w:ind w:left="360"/>
+        <w:rPr>
+          <w:rFonts w:ascii="Times New Roman" w:hAnsi="Times New Roman" w:cs="Times New Roman"/>
+          <w:i/>
+          <w:szCs w:val="24"/>
+        </w:rPr>
+      </w:pPr>
+    </w:p>
+    <w:p>
+      <w:pPr>
+        <w:spacing w:line="360" w:lineRule="auto"/>
+        <w:ind w:firstLine="720"/>
         <w:jc w:val="both"/>
         <w:rPr>
           <w:rFonts w:ascii="Times New Roman" w:hAnsi="Times New Roman" w:cs="Times New Roman"/>
@@ -1466,12 +1487,101 @@
           <w:szCs w:val="24"/>
         </w:rPr>
       </w:pPr>
-      <w:bookmarkStart w:id="0" w:name="_GoBack"/>
-      <w:bookmarkEnd w:id="0"/>
-    </w:p>
-    <w:p>
-      <w:pPr>
-        <w:spacing w:line="360" w:lineRule="auto"/>
+      <w:r>
+        <w:rPr>
+          <w:rFonts w:ascii="Times New Roman" w:hAnsi="Times New Roman" w:cs="Times New Roman"/>
+          <w:i/>
+          <w:szCs w:val="24"/>
+        </w:rPr>
+        <w:drawing>
+          <wp:inline distT="0" distB="0" distL="0" distR="0" wp14:anchorId="1B339FC5" wp14:editId="26850808">
+            <wp:extent cx="5612130" cy="3140710"/>
+            <wp:effectExtent l="19050" t="19050" r="26670" b="21590"/>
+            <wp:docPr id="21" name="Imagen 21"/>
+            <wp:cNvGraphicFramePr>
+              <a:graphicFrameLocks xmlns:a="http://schemas.openxmlformats.org/drawingml/2006/main" noChangeAspect="1"/>
+            </wp:cNvGraphicFramePr>
+            <a:graphic xmlns:a="http://schemas.openxmlformats.org/drawingml/2006/main">
+              <a:graphicData uri="http://schemas.openxmlformats.org/drawingml/2006/picture">
+                <pic:pic xmlns:pic="http://schemas.openxmlformats.org/drawingml/2006/picture">
+                  <pic:nvPicPr>
+                    <pic:cNvPr id="1" name=""/>
+                    <pic:cNvPicPr/>
+                  </pic:nvPicPr>
+                  <pic:blipFill>
+                    <a:blip r:embed="rId14"/>
+                    <a:stretch>
+                      <a:fillRect/>
+                    </a:stretch>
+                  </pic:blipFill>
+                  <pic:spPr>
+                    <a:xfrm>
+                      <a:off x="0" y="0"/>
+                      <a:ext cx="5612130" cy="3140710"/>
+                    </a:xfrm>
+                    <a:prstGeom prst="rect">
+                      <a:avLst/>
+                    </a:prstGeom>
+                    <a:ln>
+                      <a:solidFill>
+                        <a:schemeClr val="tx1"/>
+                      </a:solidFill>
+                    </a:ln>
+                  </pic:spPr>
+                </pic:pic>
+              </a:graphicData>
+            </a:graphic>
+          </wp:inline>
+        </w:drawing>
+      </w:r>
+    </w:p>
+    <w:p>
+      <w:pPr>
+        <w:spacing w:line="360" w:lineRule="auto"/>
+        <w:jc w:val="center"/>
+        <w:rPr>
+          <w:rFonts w:ascii="Times New Roman" w:hAnsi="Times New Roman" w:cs="Times New Roman"/>
+          <w:i/>
+          <w:szCs w:val="24"/>
+        </w:rPr>
+      </w:pPr>
+      <w:r>
+        <w:rPr>
+          <w:rFonts w:ascii="Times New Roman" w:hAnsi="Times New Roman" w:cs="Times New Roman"/>
+          <w:i/>
+          <w:szCs w:val="24"/>
+        </w:rPr>
+        <w:t>Imagen8</w:t>
+      </w:r>
+      <w:r>
+        <w:rPr>
+          <w:rFonts w:ascii="Times New Roman" w:hAnsi="Times New Roman" w:cs="Times New Roman"/>
+          <w:i/>
+          <w:szCs w:val="24"/>
+        </w:rPr>
+        <w:t xml:space="preserve">: </w:t>
+      </w:r>
+      <w:r>
+        <w:rPr>
+          <w:rFonts w:ascii="Times New Roman" w:hAnsi="Times New Roman" w:cs="Times New Roman"/>
+          <w:i/>
+          <w:szCs w:val="24"/>
+        </w:rPr>
+        <w:t>árbol de sintaxis de la sentencia do-while</w:t>
+      </w:r>
+      <w:r>
+        <w:rPr>
+          <w:rFonts w:ascii="Times New Roman" w:hAnsi="Times New Roman" w:cs="Times New Roman"/>
+          <w:i/>
+          <w:szCs w:val="24"/>
+        </w:rPr>
+        <w:t>.</w:t>
+      </w:r>
+    </w:p>
+    <w:p>
+      <w:pPr>
+        <w:spacing w:line="360" w:lineRule="auto"/>
+        <w:ind w:left="720"/>
         <w:jc w:val="both"/>
         <w:rPr>
           <w:rFonts w:ascii="Times New Roman" w:hAnsi="Times New Roman" w:cs="Times New Roman"/>
@@ -1490,6 +1600,884 @@
           <w:szCs w:val="24"/>
         </w:rPr>
       </w:pPr>
+    </w:p>
+    <w:p>
+      <w:pPr>
+        <w:spacing w:line="360" w:lineRule="auto"/>
+        <w:jc w:val="both"/>
+        <w:rPr>
+          <w:rFonts w:ascii="Times New Roman" w:hAnsi="Times New Roman" w:cs="Times New Roman"/>
+          <w:i/>
+          <w:szCs w:val="24"/>
+        </w:rPr>
+      </w:pPr>
+    </w:p>
+    <w:p>
+      <w:pPr>
+        <w:pStyle w:val="Prrafodelista"/>
+        <w:numPr>
+          <w:ilvl w:val="1"/>
+          <w:numId w:val="1"/>
+        </w:numPr>
+        <w:spacing w:line="360" w:lineRule="auto"/>
+        <w:jc w:val="both"/>
+        <w:rPr>
+          <w:rFonts w:ascii="Times New Roman" w:hAnsi="Times New Roman" w:cs="Times New Roman"/>
+          <w:i/>
+          <w:szCs w:val="24"/>
+        </w:rPr>
+      </w:pPr>
+      <w:r>
+        <w:rPr>
+          <w:rFonts w:ascii="Times New Roman" w:hAnsi="Times New Roman" w:cs="Times New Roman"/>
+          <w:sz w:val="24"/>
+          <w:szCs w:val="24"/>
+        </w:rPr>
+        <w:lastRenderedPageBreak/>
+        <w:t>I</w:t>
+      </w:r>
+      <w:r>
+        <w:rPr>
+          <w:rFonts w:ascii="Times New Roman" w:hAnsi="Times New Roman" w:cs="Times New Roman"/>
+          <w:sz w:val="24"/>
+          <w:szCs w:val="24"/>
+        </w:rPr>
+        <w:t xml:space="preserve">F: El árbol de sintaxis </w:t>
+      </w:r>
+      <w:r>
+        <w:rPr>
+          <w:rFonts w:ascii="Times New Roman" w:hAnsi="Times New Roman" w:cs="Times New Roman"/>
+          <w:i/>
+          <w:sz w:val="24"/>
+          <w:szCs w:val="24"/>
+        </w:rPr>
+        <w:t>Imagen10</w:t>
+      </w:r>
+      <w:r>
+        <w:rPr>
+          <w:rFonts w:ascii="Times New Roman" w:hAnsi="Times New Roman" w:cs="Times New Roman"/>
+          <w:sz w:val="24"/>
+          <w:szCs w:val="24"/>
+        </w:rPr>
+        <w:t xml:space="preserve"> serán la representación del código de la </w:t>
+      </w:r>
+      <w:r>
+        <w:rPr>
+          <w:rFonts w:ascii="Times New Roman" w:hAnsi="Times New Roman" w:cs="Times New Roman"/>
+          <w:i/>
+          <w:sz w:val="24"/>
+          <w:szCs w:val="24"/>
+        </w:rPr>
+        <w:t>Imagen</w:t>
+      </w:r>
+      <w:r>
+        <w:rPr>
+          <w:rFonts w:ascii="Times New Roman" w:hAnsi="Times New Roman" w:cs="Times New Roman"/>
+          <w:i/>
+          <w:sz w:val="24"/>
+          <w:szCs w:val="24"/>
+        </w:rPr>
+        <w:t>9</w:t>
+      </w:r>
+      <w:r>
+        <w:rPr>
+          <w:rFonts w:ascii="Times New Roman" w:hAnsi="Times New Roman" w:cs="Times New Roman"/>
+          <w:sz w:val="24"/>
+          <w:szCs w:val="24"/>
+        </w:rPr>
+        <w:t>.</w:t>
+      </w:r>
+    </w:p>
+    <w:p>
+      <w:pPr>
+        <w:spacing w:line="360" w:lineRule="auto"/>
+        <w:jc w:val="both"/>
+        <w:rPr>
+          <w:rFonts w:ascii="Times New Roman" w:hAnsi="Times New Roman" w:cs="Times New Roman"/>
+          <w:i/>
+          <w:szCs w:val="24"/>
+        </w:rPr>
+      </w:pPr>
+    </w:p>
+    <w:p>
+      <w:pPr>
+        <w:pStyle w:val="Prrafodelista"/>
+        <w:spacing w:line="360" w:lineRule="auto"/>
+        <w:ind w:left="360"/>
+        <w:jc w:val="center"/>
+        <w:rPr>
+          <w:rFonts w:ascii="Times New Roman" w:hAnsi="Times New Roman" w:cs="Times New Roman"/>
+          <w:i/>
+          <w:szCs w:val="24"/>
+        </w:rPr>
+      </w:pPr>
+    </w:p>
+    <w:p>
+      <w:pPr>
+        <w:pStyle w:val="Prrafodelista"/>
+        <w:spacing w:line="360" w:lineRule="auto"/>
+        <w:ind w:left="360" w:firstLine="360"/>
+        <w:jc w:val="center"/>
+        <w:rPr>
+          <w:rFonts w:ascii="Times New Roman" w:hAnsi="Times New Roman" w:cs="Times New Roman"/>
+          <w:sz w:val="24"/>
+          <w:szCs w:val="24"/>
+        </w:rPr>
+      </w:pPr>
+      <w:r>
+        <w:rPr>
+          <w:rFonts w:ascii="Times New Roman" w:hAnsi="Times New Roman" w:cs="Times New Roman"/>
+          <w:i/>
+          <w:szCs w:val="24"/>
+        </w:rPr>
+        <w:drawing>
+          <wp:inline distT="0" distB="0" distL="0" distR="0" wp14:anchorId="67226AA5" wp14:editId="2E6219AE">
+            <wp:extent cx="5297805" cy="1301115"/>
+            <wp:effectExtent l="19050" t="19050" r="17145" b="13335"/>
+            <wp:docPr id="14" name="Imagen 2">
+              <a:extLst xmlns:a="http://schemas.openxmlformats.org/drawingml/2006/main">
+                <a:ext uri="{FF2B5EF4-FFF2-40B4-BE49-F238E27FC236}">
+                  <a16:creationId xmlns:a16="http://schemas.microsoft.com/office/drawing/2014/main" id="{6DD2B893-262D-400E-BD32-A4C0BE959D02}"/>
+                </a:ext>
+              </a:extLst>
+            </wp:docPr>
+            <wp:cNvGraphicFramePr>
+              <a:graphicFrameLocks xmlns:a="http://schemas.openxmlformats.org/drawingml/2006/main" noChangeAspect="1"/>
+            </wp:cNvGraphicFramePr>
+            <a:graphic xmlns:a="http://schemas.openxmlformats.org/drawingml/2006/main">
+              <a:graphicData uri="http://schemas.openxmlformats.org/drawingml/2006/picture">
+                <pic:pic xmlns:pic="http://schemas.openxmlformats.org/drawingml/2006/picture">
+                  <pic:nvPicPr>
+                    <pic:cNvPr id="3" name="Imagen 2">
+                      <a:extLst>
+                        <a:ext uri="{FF2B5EF4-FFF2-40B4-BE49-F238E27FC236}">
+                          <a16:creationId xmlns:a16="http://schemas.microsoft.com/office/drawing/2014/main" id="{6DD2B893-262D-400E-BD32-A4C0BE959D02}"/>
+                        </a:ext>
+                      </a:extLst>
+                    </pic:cNvPr>
+                    <pic:cNvPicPr>
+                      <a:picLocks noChangeAspect="1"/>
+                    </pic:cNvPicPr>
+                  </pic:nvPicPr>
+                  <pic:blipFill rotWithShape="1">
+                    <a:blip r:embed="rId15"/>
+                    <a:srcRect l="5601"/>
+                    <a:stretch/>
+                  </pic:blipFill>
+                  <pic:spPr bwMode="auto">
+                    <a:xfrm>
+                      <a:off x="0" y="0"/>
+                      <a:ext cx="5297805" cy="1301115"/>
+                    </a:xfrm>
+                    <a:prstGeom prst="rect">
+                      <a:avLst/>
+                    </a:prstGeom>
+                    <a:ln>
+                      <a:solidFill>
+                        <a:schemeClr val="tx1"/>
+                      </a:solidFill>
+                    </a:ln>
+                    <a:extLst>
+                      <a:ext uri="{53640926-AAD7-44D8-BBD7-CCE9431645EC}">
+                        <a14:shadowObscured xmlns:a14="http://schemas.microsoft.com/office/drawing/2010/main"/>
+                      </a:ext>
+                    </a:extLst>
+                  </pic:spPr>
+                </pic:pic>
+              </a:graphicData>
+            </a:graphic>
+          </wp:inline>
+        </w:drawing>
+      </w:r>
+      <w:r>
+        <w:rPr>
+          <w:rFonts w:ascii="Times New Roman" w:hAnsi="Times New Roman" w:cs="Times New Roman"/>
+          <w:i/>
+          <w:szCs w:val="24"/>
+        </w:rPr>
+        <w:t>Imagen</w:t>
+      </w:r>
+      <w:r>
+        <w:rPr>
+          <w:rFonts w:ascii="Times New Roman" w:hAnsi="Times New Roman" w:cs="Times New Roman"/>
+          <w:i/>
+          <w:szCs w:val="24"/>
+        </w:rPr>
+        <w:t>9</w:t>
+      </w:r>
+      <w:r>
+        <w:rPr>
+          <w:rFonts w:ascii="Times New Roman" w:hAnsi="Times New Roman" w:cs="Times New Roman"/>
+          <w:i/>
+          <w:szCs w:val="24"/>
+        </w:rPr>
+        <w:t xml:space="preserve">: Ejemplo de sentencia </w:t>
+      </w:r>
+      <w:r>
+        <w:rPr>
+          <w:rFonts w:ascii="Times New Roman" w:hAnsi="Times New Roman" w:cs="Times New Roman"/>
+          <w:i/>
+          <w:szCs w:val="24"/>
+        </w:rPr>
+        <w:t>if</w:t>
+      </w:r>
+      <w:r>
+        <w:rPr>
+          <w:rFonts w:ascii="Times New Roman" w:hAnsi="Times New Roman" w:cs="Times New Roman"/>
+          <w:i/>
+          <w:szCs w:val="24"/>
+        </w:rPr>
+        <w:t xml:space="preserve"> en lenguaje C/C++.</w:t>
+      </w:r>
+    </w:p>
+    <w:p>
+      <w:pPr>
+        <w:pStyle w:val="Prrafodelista"/>
+        <w:spacing w:line="360" w:lineRule="auto"/>
+        <w:ind w:left="360"/>
+        <w:rPr>
+          <w:rFonts w:ascii="Times New Roman" w:hAnsi="Times New Roman" w:cs="Times New Roman"/>
+          <w:i/>
+          <w:szCs w:val="24"/>
+        </w:rPr>
+      </w:pPr>
+    </w:p>
+    <w:p>
+      <w:pPr>
+        <w:pStyle w:val="Prrafodelista"/>
+        <w:spacing w:line="360" w:lineRule="auto"/>
+        <w:ind w:left="360"/>
+        <w:rPr>
+          <w:rFonts w:ascii="Times New Roman" w:hAnsi="Times New Roman" w:cs="Times New Roman"/>
+          <w:i/>
+          <w:szCs w:val="24"/>
+        </w:rPr>
+      </w:pPr>
+    </w:p>
+    <w:p>
+      <w:pPr>
+        <w:pStyle w:val="Prrafodelista"/>
+        <w:spacing w:line="360" w:lineRule="auto"/>
+        <w:ind w:left="360"/>
+        <w:rPr>
+          <w:rFonts w:ascii="Times New Roman" w:hAnsi="Times New Roman" w:cs="Times New Roman"/>
+          <w:i/>
+          <w:szCs w:val="24"/>
+        </w:rPr>
+      </w:pPr>
+    </w:p>
+    <w:p>
+      <w:pPr>
+        <w:pStyle w:val="Prrafodelista"/>
+        <w:spacing w:line="360" w:lineRule="auto"/>
+        <w:ind w:left="360"/>
+        <w:rPr>
+          <w:rFonts w:ascii="Times New Roman" w:hAnsi="Times New Roman" w:cs="Times New Roman"/>
+          <w:i/>
+          <w:szCs w:val="24"/>
+        </w:rPr>
+      </w:pPr>
+    </w:p>
+    <w:p>
+      <w:pPr>
+        <w:pStyle w:val="Prrafodelista"/>
+        <w:spacing w:line="360" w:lineRule="auto"/>
+        <w:ind w:left="360" w:firstLine="360"/>
+        <w:jc w:val="both"/>
+        <w:rPr>
+          <w:rFonts w:ascii="Times New Roman" w:hAnsi="Times New Roman" w:cs="Times New Roman"/>
+          <w:i/>
+          <w:szCs w:val="24"/>
+        </w:rPr>
+      </w:pPr>
+      <w:r>
+        <w:rPr>
+          <w:rFonts w:ascii="Times New Roman" w:hAnsi="Times New Roman" w:cs="Times New Roman"/>
+          <w:i/>
+          <w:szCs w:val="24"/>
+        </w:rPr>
+        <w:drawing>
+          <wp:inline distT="0" distB="0" distL="0" distR="0" wp14:anchorId="047FE49B" wp14:editId="3971D138">
+            <wp:extent cx="5612130" cy="2825750"/>
+            <wp:effectExtent l="19050" t="19050" r="26670" b="12700"/>
+            <wp:docPr id="15" name="Imagen 15"/>
+            <wp:cNvGraphicFramePr>
+              <a:graphicFrameLocks xmlns:a="http://schemas.openxmlformats.org/drawingml/2006/main" noChangeAspect="1"/>
+            </wp:cNvGraphicFramePr>
+            <a:graphic xmlns:a="http://schemas.openxmlformats.org/drawingml/2006/main">
+              <a:graphicData uri="http://schemas.openxmlformats.org/drawingml/2006/picture">
+                <pic:pic xmlns:pic="http://schemas.openxmlformats.org/drawingml/2006/picture">
+                  <pic:nvPicPr>
+                    <pic:cNvPr id="1" name=""/>
+                    <pic:cNvPicPr/>
+                  </pic:nvPicPr>
+                  <pic:blipFill>
+                    <a:blip r:embed="rId16"/>
+                    <a:stretch>
+                      <a:fillRect/>
+                    </a:stretch>
+                  </pic:blipFill>
+                  <pic:spPr>
+                    <a:xfrm>
+                      <a:off x="0" y="0"/>
+                      <a:ext cx="5612130" cy="2825750"/>
+                    </a:xfrm>
+                    <a:prstGeom prst="rect">
+                      <a:avLst/>
+                    </a:prstGeom>
+                    <a:ln>
+                      <a:solidFill>
+                        <a:schemeClr val="tx1"/>
+                      </a:solidFill>
+                    </a:ln>
+                  </pic:spPr>
+                </pic:pic>
+              </a:graphicData>
+            </a:graphic>
+          </wp:inline>
+        </w:drawing>
+      </w:r>
+    </w:p>
+    <w:p>
+      <w:pPr>
+        <w:pStyle w:val="Prrafodelista"/>
+        <w:spacing w:line="360" w:lineRule="auto"/>
+        <w:ind w:left="360"/>
+        <w:jc w:val="center"/>
+        <w:rPr>
+          <w:rFonts w:ascii="Times New Roman" w:hAnsi="Times New Roman" w:cs="Times New Roman"/>
+          <w:i/>
+          <w:szCs w:val="24"/>
+        </w:rPr>
+      </w:pPr>
+      <w:r>
+        <w:rPr>
+          <w:rFonts w:ascii="Times New Roman" w:hAnsi="Times New Roman" w:cs="Times New Roman"/>
+          <w:i/>
+          <w:szCs w:val="24"/>
+        </w:rPr>
+        <w:t>Imagen</w:t>
+      </w:r>
+      <w:r>
+        <w:rPr>
+          <w:rFonts w:ascii="Times New Roman" w:hAnsi="Times New Roman" w:cs="Times New Roman"/>
+          <w:i/>
+          <w:szCs w:val="24"/>
+        </w:rPr>
+        <w:t>10</w:t>
+      </w:r>
+      <w:r>
+        <w:rPr>
+          <w:rFonts w:ascii="Times New Roman" w:hAnsi="Times New Roman" w:cs="Times New Roman"/>
+          <w:i/>
+          <w:szCs w:val="24"/>
+        </w:rPr>
+        <w:t xml:space="preserve">: árbol de sintaxis de la sentencia </w:t>
+      </w:r>
+      <w:r>
+        <w:rPr>
+          <w:rFonts w:ascii="Times New Roman" w:hAnsi="Times New Roman" w:cs="Times New Roman"/>
+          <w:i/>
+          <w:szCs w:val="24"/>
+        </w:rPr>
+        <w:t>if</w:t>
+      </w:r>
+      <w:r>
+        <w:rPr>
+          <w:rFonts w:ascii="Times New Roman" w:hAnsi="Times New Roman" w:cs="Times New Roman"/>
+          <w:i/>
+          <w:szCs w:val="24"/>
+        </w:rPr>
+        <w:t>.</w:t>
+      </w:r>
+    </w:p>
+    <w:p>
+      <w:pPr>
+        <w:spacing w:line="360" w:lineRule="auto"/>
+        <w:jc w:val="both"/>
+        <w:rPr>
+          <w:rFonts w:ascii="Times New Roman" w:hAnsi="Times New Roman" w:cs="Times New Roman"/>
+          <w:i/>
+          <w:szCs w:val="24"/>
+        </w:rPr>
+      </w:pPr>
+    </w:p>
+    <w:p>
+      <w:pPr>
+        <w:spacing w:line="360" w:lineRule="auto"/>
+        <w:ind w:left="720"/>
+        <w:jc w:val="both"/>
+        <w:rPr>
+          <w:rFonts w:ascii="Times New Roman" w:hAnsi="Times New Roman" w:cs="Times New Roman"/>
+          <w:i/>
+          <w:szCs w:val="24"/>
+        </w:rPr>
+      </w:pPr>
+    </w:p>
+    <w:p>
+      <w:pPr>
+        <w:spacing w:line="360" w:lineRule="auto"/>
+        <w:ind w:left="720"/>
+        <w:jc w:val="both"/>
+        <w:rPr>
+          <w:rFonts w:ascii="Times New Roman" w:hAnsi="Times New Roman" w:cs="Times New Roman"/>
+          <w:i/>
+          <w:szCs w:val="24"/>
+        </w:rPr>
+      </w:pPr>
+    </w:p>
+    <w:p>
+      <w:pPr>
+        <w:spacing w:line="360" w:lineRule="auto"/>
+        <w:ind w:left="720"/>
+        <w:jc w:val="both"/>
+        <w:rPr>
+          <w:rFonts w:ascii="Times New Roman" w:hAnsi="Times New Roman" w:cs="Times New Roman"/>
+          <w:i/>
+          <w:szCs w:val="24"/>
+        </w:rPr>
+      </w:pPr>
+    </w:p>
+    <w:p>
+      <w:pPr>
+        <w:pStyle w:val="Prrafodelista"/>
+        <w:numPr>
+          <w:ilvl w:val="1"/>
+          <w:numId w:val="1"/>
+        </w:numPr>
+        <w:spacing w:line="360" w:lineRule="auto"/>
+        <w:jc w:val="both"/>
+        <w:rPr>
+          <w:rFonts w:ascii="Times New Roman" w:hAnsi="Times New Roman" w:cs="Times New Roman"/>
+          <w:i/>
+          <w:szCs w:val="24"/>
+        </w:rPr>
+      </w:pPr>
+      <w:r>
+        <w:rPr>
+          <w:rFonts w:ascii="Times New Roman" w:hAnsi="Times New Roman" w:cs="Times New Roman"/>
+          <w:sz w:val="24"/>
+          <w:szCs w:val="24"/>
+        </w:rPr>
+        <w:lastRenderedPageBreak/>
+        <w:t>I</w:t>
+      </w:r>
+      <w:r>
+        <w:rPr>
+          <w:rFonts w:ascii="Times New Roman" w:hAnsi="Times New Roman" w:cs="Times New Roman"/>
+          <w:sz w:val="24"/>
+          <w:szCs w:val="24"/>
+        </w:rPr>
+        <w:t>F</w:t>
+      </w:r>
+      <w:r>
+        <w:rPr>
+          <w:rFonts w:ascii="Times New Roman" w:hAnsi="Times New Roman" w:cs="Times New Roman"/>
+          <w:sz w:val="24"/>
+          <w:szCs w:val="24"/>
+        </w:rPr>
+        <w:t>-ELSE</w:t>
+      </w:r>
+      <w:r>
+        <w:rPr>
+          <w:rFonts w:ascii="Times New Roman" w:hAnsi="Times New Roman" w:cs="Times New Roman"/>
+          <w:sz w:val="24"/>
+          <w:szCs w:val="24"/>
+        </w:rPr>
+        <w:t xml:space="preserve">: El árbol de sintaxis </w:t>
+      </w:r>
+      <w:r>
+        <w:rPr>
+          <w:rFonts w:ascii="Times New Roman" w:hAnsi="Times New Roman" w:cs="Times New Roman"/>
+          <w:i/>
+          <w:sz w:val="24"/>
+          <w:szCs w:val="24"/>
+        </w:rPr>
+        <w:t>Imagen</w:t>
+      </w:r>
+      <w:r>
+        <w:rPr>
+          <w:rFonts w:ascii="Times New Roman" w:hAnsi="Times New Roman" w:cs="Times New Roman"/>
+          <w:i/>
+          <w:sz w:val="24"/>
+          <w:szCs w:val="24"/>
+        </w:rPr>
+        <w:t>12</w:t>
+      </w:r>
+      <w:r>
+        <w:rPr>
+          <w:rFonts w:ascii="Times New Roman" w:hAnsi="Times New Roman" w:cs="Times New Roman"/>
+          <w:sz w:val="24"/>
+          <w:szCs w:val="24"/>
+        </w:rPr>
+        <w:t xml:space="preserve"> serán la representación del código de la </w:t>
+      </w:r>
+      <w:r>
+        <w:rPr>
+          <w:rFonts w:ascii="Times New Roman" w:hAnsi="Times New Roman" w:cs="Times New Roman"/>
+          <w:i/>
+          <w:sz w:val="24"/>
+          <w:szCs w:val="24"/>
+        </w:rPr>
+        <w:t>Imagen</w:t>
+      </w:r>
+      <w:r>
+        <w:rPr>
+          <w:rFonts w:ascii="Times New Roman" w:hAnsi="Times New Roman" w:cs="Times New Roman"/>
+          <w:i/>
+          <w:sz w:val="24"/>
+          <w:szCs w:val="24"/>
+        </w:rPr>
+        <w:t>11</w:t>
+      </w:r>
+      <w:r>
+        <w:rPr>
+          <w:rFonts w:ascii="Times New Roman" w:hAnsi="Times New Roman" w:cs="Times New Roman"/>
+          <w:sz w:val="24"/>
+          <w:szCs w:val="24"/>
+        </w:rPr>
+        <w:t>.</w:t>
+      </w:r>
+    </w:p>
+    <w:p>
+      <w:pPr>
+        <w:spacing w:line="360" w:lineRule="auto"/>
+        <w:jc w:val="both"/>
+        <w:rPr>
+          <w:rFonts w:ascii="Times New Roman" w:hAnsi="Times New Roman" w:cs="Times New Roman"/>
+          <w:i/>
+          <w:szCs w:val="24"/>
+        </w:rPr>
+      </w:pPr>
+    </w:p>
+    <w:p>
+      <w:pPr>
+        <w:pStyle w:val="Prrafodelista"/>
+        <w:spacing w:line="360" w:lineRule="auto"/>
+        <w:ind w:left="360"/>
+        <w:jc w:val="center"/>
+        <w:rPr>
+          <w:rFonts w:ascii="Times New Roman" w:hAnsi="Times New Roman" w:cs="Times New Roman"/>
+          <w:i/>
+          <w:szCs w:val="24"/>
+        </w:rPr>
+      </w:pPr>
+    </w:p>
+    <w:p>
+      <w:pPr>
+        <w:pStyle w:val="Prrafodelista"/>
+        <w:spacing w:line="360" w:lineRule="auto"/>
+        <w:ind w:left="360" w:firstLine="360"/>
+        <w:jc w:val="center"/>
+        <w:rPr>
+          <w:rFonts w:ascii="Times New Roman" w:hAnsi="Times New Roman" w:cs="Times New Roman"/>
+          <w:i/>
+          <w:szCs w:val="24"/>
+        </w:rPr>
+      </w:pPr>
+    </w:p>
+    <w:p>
+      <w:pPr>
+        <w:pStyle w:val="Prrafodelista"/>
+        <w:spacing w:line="360" w:lineRule="auto"/>
+        <w:ind w:left="360" w:firstLine="360"/>
+        <w:jc w:val="center"/>
+        <w:rPr>
+          <w:rFonts w:ascii="Times New Roman" w:hAnsi="Times New Roman" w:cs="Times New Roman"/>
+          <w:sz w:val="24"/>
+          <w:szCs w:val="24"/>
+        </w:rPr>
+      </w:pPr>
+      <w:r>
+        <w:rPr>
+          <w:rFonts w:ascii="Times New Roman" w:hAnsi="Times New Roman" w:cs="Times New Roman"/>
+          <w:i/>
+          <w:szCs w:val="24"/>
+        </w:rPr>
+        <w:drawing>
+          <wp:inline distT="0" distB="0" distL="0" distR="0" wp14:anchorId="1DAD7EE1" wp14:editId="3C0B155A">
+            <wp:extent cx="5193030" cy="1957705"/>
+            <wp:effectExtent l="19050" t="19050" r="26670" b="23495"/>
+            <wp:docPr id="26" name="Imagen 3">
+              <a:extLst xmlns:a="http://schemas.openxmlformats.org/drawingml/2006/main">
+                <a:ext uri="{FF2B5EF4-FFF2-40B4-BE49-F238E27FC236}">
+                  <a16:creationId xmlns:a16="http://schemas.microsoft.com/office/drawing/2014/main" id="{438B6B42-77FA-4296-89E8-DC40CD17334D}"/>
+                </a:ext>
+              </a:extLst>
+            </wp:docPr>
+            <wp:cNvGraphicFramePr>
+              <a:graphicFrameLocks xmlns:a="http://schemas.openxmlformats.org/drawingml/2006/main" noChangeAspect="1"/>
+            </wp:cNvGraphicFramePr>
+            <a:graphic xmlns:a="http://schemas.openxmlformats.org/drawingml/2006/main">
+              <a:graphicData uri="http://schemas.openxmlformats.org/drawingml/2006/picture">
+                <pic:pic xmlns:pic="http://schemas.openxmlformats.org/drawingml/2006/picture">
+                  <pic:nvPicPr>
+                    <pic:cNvPr id="4" name="Imagen 3">
+                      <a:extLst>
+                        <a:ext uri="{FF2B5EF4-FFF2-40B4-BE49-F238E27FC236}">
+                          <a16:creationId xmlns:a16="http://schemas.microsoft.com/office/drawing/2014/main" id="{438B6B42-77FA-4296-89E8-DC40CD17334D}"/>
+                        </a:ext>
+                      </a:extLst>
+                    </pic:cNvPr>
+                    <pic:cNvPicPr>
+                      <a:picLocks noChangeAspect="1"/>
+                    </pic:cNvPicPr>
+                  </pic:nvPicPr>
+                  <pic:blipFill rotWithShape="1">
+                    <a:blip r:embed="rId17"/>
+                    <a:srcRect l="7467"/>
+                    <a:stretch/>
+                  </pic:blipFill>
+                  <pic:spPr bwMode="auto">
+                    <a:xfrm>
+                      <a:off x="0" y="0"/>
+                      <a:ext cx="5193030" cy="1957705"/>
+                    </a:xfrm>
+                    <a:prstGeom prst="rect">
+                      <a:avLst/>
+                    </a:prstGeom>
+                    <a:ln>
+                      <a:solidFill>
+                        <a:schemeClr val="tx1"/>
+                      </a:solidFill>
+                    </a:ln>
+                    <a:extLst>
+                      <a:ext uri="{53640926-AAD7-44D8-BBD7-CCE9431645EC}">
+                        <a14:shadowObscured xmlns:a14="http://schemas.microsoft.com/office/drawing/2010/main"/>
+                      </a:ext>
+                    </a:extLst>
+                  </pic:spPr>
+                </pic:pic>
+              </a:graphicData>
+            </a:graphic>
+          </wp:inline>
+        </w:drawing>
+      </w:r>
+      <w:r>
+        <w:rPr>
+          <w:rFonts w:ascii="Times New Roman" w:hAnsi="Times New Roman" w:cs="Times New Roman"/>
+          <w:i/>
+          <w:szCs w:val="24"/>
+        </w:rPr>
+        <w:t>Imagen</w:t>
+      </w:r>
+      <w:r>
+        <w:rPr>
+          <w:rFonts w:ascii="Times New Roman" w:hAnsi="Times New Roman" w:cs="Times New Roman"/>
+          <w:i/>
+          <w:szCs w:val="24"/>
+        </w:rPr>
+        <w:t>11</w:t>
+      </w:r>
+      <w:r>
+        <w:rPr>
+          <w:rFonts w:ascii="Times New Roman" w:hAnsi="Times New Roman" w:cs="Times New Roman"/>
+          <w:i/>
+          <w:szCs w:val="24"/>
+        </w:rPr>
+        <w:t xml:space="preserve">: Ejemplo de sentencia </w:t>
+      </w:r>
+      <w:r>
+        <w:rPr>
+          <w:rFonts w:ascii="Times New Roman" w:hAnsi="Times New Roman" w:cs="Times New Roman"/>
+          <w:i/>
+          <w:szCs w:val="24"/>
+        </w:rPr>
+        <w:t>if</w:t>
+      </w:r>
+      <w:r>
+        <w:rPr>
+          <w:rFonts w:ascii="Times New Roman" w:hAnsi="Times New Roman" w:cs="Times New Roman"/>
+          <w:i/>
+          <w:szCs w:val="24"/>
+        </w:rPr>
+        <w:t>-else</w:t>
+      </w:r>
+      <w:r>
+        <w:rPr>
+          <w:rFonts w:ascii="Times New Roman" w:hAnsi="Times New Roman" w:cs="Times New Roman"/>
+          <w:i/>
+          <w:szCs w:val="24"/>
+        </w:rPr>
+        <w:t xml:space="preserve"> en lenguaje C/C++.</w:t>
+      </w:r>
+    </w:p>
+    <w:p>
+      <w:pPr>
+        <w:pStyle w:val="Prrafodelista"/>
+        <w:spacing w:line="360" w:lineRule="auto"/>
+        <w:ind w:left="360"/>
+        <w:rPr>
+          <w:rFonts w:ascii="Times New Roman" w:hAnsi="Times New Roman" w:cs="Times New Roman"/>
+          <w:i/>
+          <w:szCs w:val="24"/>
+        </w:rPr>
+      </w:pPr>
+    </w:p>
+    <w:p>
+      <w:pPr>
+        <w:pStyle w:val="Prrafodelista"/>
+        <w:spacing w:line="360" w:lineRule="auto"/>
+        <w:ind w:left="360"/>
+        <w:rPr>
+          <w:rFonts w:ascii="Times New Roman" w:hAnsi="Times New Roman" w:cs="Times New Roman"/>
+          <w:i/>
+          <w:szCs w:val="24"/>
+        </w:rPr>
+      </w:pPr>
+    </w:p>
+    <w:p>
+      <w:pPr>
+        <w:pStyle w:val="Prrafodelista"/>
+        <w:spacing w:line="360" w:lineRule="auto"/>
+        <w:ind w:left="360"/>
+        <w:rPr>
+          <w:rFonts w:ascii="Times New Roman" w:hAnsi="Times New Roman" w:cs="Times New Roman"/>
+          <w:i/>
+          <w:szCs w:val="24"/>
+        </w:rPr>
+      </w:pPr>
+    </w:p>
+    <w:p>
+      <w:pPr>
+        <w:pStyle w:val="Prrafodelista"/>
+        <w:spacing w:line="360" w:lineRule="auto"/>
+        <w:ind w:left="360"/>
+        <w:rPr>
+          <w:rFonts w:ascii="Times New Roman" w:hAnsi="Times New Roman" w:cs="Times New Roman"/>
+          <w:i/>
+          <w:szCs w:val="24"/>
+        </w:rPr>
+      </w:pPr>
+    </w:p>
+    <w:p>
+      <w:pPr>
+        <w:pStyle w:val="Prrafodelista"/>
+        <w:spacing w:line="360" w:lineRule="auto"/>
+        <w:ind w:left="360" w:firstLine="360"/>
+        <w:jc w:val="both"/>
+        <w:rPr>
+          <w:rFonts w:ascii="Times New Roman" w:hAnsi="Times New Roman" w:cs="Times New Roman"/>
+          <w:i/>
+          <w:szCs w:val="24"/>
+        </w:rPr>
+      </w:pPr>
+      <w:r>
+        <w:rPr>
+          <w:rFonts w:ascii="Times New Roman" w:hAnsi="Times New Roman" w:cs="Times New Roman"/>
+          <w:i/>
+          <w:szCs w:val="24"/>
+        </w:rPr>
+        <w:drawing>
+          <wp:inline distT="0" distB="0" distL="0" distR="0" wp14:anchorId="6E9D9DA9" wp14:editId="34505D91">
+            <wp:extent cx="5612130" cy="2643505"/>
+            <wp:effectExtent l="19050" t="19050" r="26670" b="23495"/>
+            <wp:docPr id="27" name="Imagen 27"/>
+            <wp:cNvGraphicFramePr>
+              <a:graphicFrameLocks xmlns:a="http://schemas.openxmlformats.org/drawingml/2006/main" noChangeAspect="1"/>
+            </wp:cNvGraphicFramePr>
+            <a:graphic xmlns:a="http://schemas.openxmlformats.org/drawingml/2006/main">
+              <a:graphicData uri="http://schemas.openxmlformats.org/drawingml/2006/picture">
+                <pic:pic xmlns:pic="http://schemas.openxmlformats.org/drawingml/2006/picture">
+                  <pic:nvPicPr>
+                    <pic:cNvPr id="1" name=""/>
+                    <pic:cNvPicPr/>
+                  </pic:nvPicPr>
+                  <pic:blipFill>
+                    <a:blip r:embed="rId18"/>
+                    <a:stretch>
+                      <a:fillRect/>
+                    </a:stretch>
+                  </pic:blipFill>
+                  <pic:spPr>
+                    <a:xfrm>
+                      <a:off x="0" y="0"/>
+                      <a:ext cx="5612130" cy="2643505"/>
+                    </a:xfrm>
+                    <a:prstGeom prst="rect">
+                      <a:avLst/>
+                    </a:prstGeom>
+                    <a:ln>
+                      <a:solidFill>
+                        <a:schemeClr val="tx1"/>
+                      </a:solidFill>
+                    </a:ln>
+                  </pic:spPr>
+                </pic:pic>
+              </a:graphicData>
+            </a:graphic>
+          </wp:inline>
+        </w:drawing>
+      </w:r>
+    </w:p>
+    <w:p>
+      <w:pPr>
+        <w:pStyle w:val="Prrafodelista"/>
+        <w:spacing w:line="360" w:lineRule="auto"/>
+        <w:ind w:left="360"/>
+        <w:jc w:val="center"/>
+        <w:rPr>
+          <w:rFonts w:ascii="Times New Roman" w:hAnsi="Times New Roman" w:cs="Times New Roman"/>
+          <w:i/>
+          <w:szCs w:val="24"/>
+        </w:rPr>
+      </w:pPr>
+      <w:r>
+        <w:rPr>
+          <w:rFonts w:ascii="Times New Roman" w:hAnsi="Times New Roman" w:cs="Times New Roman"/>
+          <w:i/>
+          <w:szCs w:val="24"/>
+        </w:rPr>
+        <w:t>Imagen</w:t>
+      </w:r>
+      <w:r>
+        <w:rPr>
+          <w:rFonts w:ascii="Times New Roman" w:hAnsi="Times New Roman" w:cs="Times New Roman"/>
+          <w:i/>
+          <w:szCs w:val="24"/>
+        </w:rPr>
+        <w:t>1</w:t>
+      </w:r>
+      <w:r>
+        <w:rPr>
+          <w:rFonts w:ascii="Times New Roman" w:hAnsi="Times New Roman" w:cs="Times New Roman"/>
+          <w:i/>
+          <w:szCs w:val="24"/>
+        </w:rPr>
+        <w:t>2</w:t>
+      </w:r>
+      <w:r>
+        <w:rPr>
+          <w:rFonts w:ascii="Times New Roman" w:hAnsi="Times New Roman" w:cs="Times New Roman"/>
+          <w:i/>
+          <w:szCs w:val="24"/>
+        </w:rPr>
+        <w:t xml:space="preserve">: árbol de sintaxis de la sentencia </w:t>
+      </w:r>
+      <w:r>
+        <w:rPr>
+          <w:rFonts w:ascii="Times New Roman" w:hAnsi="Times New Roman" w:cs="Times New Roman"/>
+          <w:i/>
+          <w:szCs w:val="24"/>
+        </w:rPr>
+        <w:t>if</w:t>
+      </w:r>
+      <w:r>
+        <w:rPr>
+          <w:rFonts w:ascii="Times New Roman" w:hAnsi="Times New Roman" w:cs="Times New Roman"/>
+          <w:i/>
+          <w:szCs w:val="24"/>
+        </w:rPr>
+        <w:t>-else</w:t>
+      </w:r>
+      <w:r>
+        <w:rPr>
+          <w:rFonts w:ascii="Times New Roman" w:hAnsi="Times New Roman" w:cs="Times New Roman"/>
+          <w:i/>
+          <w:szCs w:val="24"/>
+        </w:rPr>
+        <w:t>.</w:t>
+      </w:r>
     </w:p>
     <w:sectPr>
       <w:pgSz w:w="12240" w:h="15840"/>
@@ -1502,7 +2490,7 @@
 </file>
 
 <file path=word/numbering.xml><?xml version="1.0" encoding="utf-8"?>
-<w:numbering xmlns:wpc="http://schemas.microsoft.com/office/word/2010/wordprocessingCanvas" xmlns:cx="http://schemas.microsoft.com/office/drawing/2014/chartex" xmlns:cx1="http://schemas.microsoft.com/office/drawing/2015/9/8/chartex" xmlns:mc="http://schemas.openxmlformats.org/markup-compatibility/2006" xmlns:o="urn:schemas-microsoft-com:office:office" xmlns:r="http://schemas.openxmlformats.org/officeDocument/2006/relationships" xmlns:m="http://schemas.openxmlformats.org/officeDocument/2006/math" xmlns:v="urn:schemas-microsoft-com:vml" xmlns:wp14="http://schemas.microsoft.com/office/word/2010/wordprocessingDrawing" xmlns:wp="http://schemas.openxmlformats.org/drawingml/2006/wordprocessingDrawing" xmlns:w10="urn:schemas-microsoft-com:office:word" xmlns:w="http://schemas.openxmlformats.org/wordprocessingml/2006/main" xmlns:w14="http://schemas.microsoft.com/office/word/2010/wordml" xmlns:w15="http://schemas.microsoft.com/office/word/2012/wordml" xmlns:w16se="http://schemas.microsoft.com/office/word/2015/wordml/symex" xmlns:wpg="http://schemas.microsoft.com/office/word/2010/wordprocessingGroup" xmlns:wpi="http://schemas.microsoft.com/office/word/2010/wordprocessingInk" xmlns:wne="http://schemas.microsoft.com/office/word/2006/wordml" xmlns:wps="http://schemas.microsoft.com/office/word/2010/wordprocessingShape" mc:Ignorable="w14 w15 w16se wp14">
+<w:numbering xmlns:wpc="http://schemas.microsoft.com/office/word/2010/wordprocessingCanvas" xmlns:cx="http://schemas.microsoft.com/office/drawing/2014/chartex" xmlns:cx1="http://schemas.microsoft.com/office/drawing/2015/9/8/chartex" xmlns:cx2="http://schemas.microsoft.com/office/drawing/2015/10/21/chartex" xmlns:cx3="http://schemas.microsoft.com/office/drawing/2016/5/9/chartex" xmlns:cx4="http://schemas.microsoft.com/office/drawing/2016/5/10/chartex" xmlns:cx5="http://schemas.microsoft.com/office/drawing/2016/5/11/chartex" xmlns:cx6="http://schemas.microsoft.com/office/drawing/2016/5/12/chartex" xmlns:cx7="http://schemas.microsoft.com/office/drawing/2016/5/13/chartex" xmlns:cx8="http://schemas.microsoft.com/office/drawing/2016/5/14/chartex" xmlns:mc="http://schemas.openxmlformats.org/markup-compatibility/2006" xmlns:aink="http://schemas.microsoft.com/office/drawing/2016/ink" xmlns:am3d="http://schemas.microsoft.com/office/drawing/2017/model3d" xmlns:o="urn:schemas-microsoft-com:office:office" xmlns:r="http://schemas.openxmlformats.org/officeDocument/2006/relationships" xmlns:m="http://schemas.openxmlformats.org/officeDocument/2006/math" xmlns:v="urn:schemas-microsoft-com:vml" xmlns:wp14="http://schemas.microsoft.com/office/word/2010/wordprocessingDrawing" xmlns:wp="http://schemas.openxmlformats.org/drawingml/2006/wordprocessingDrawing" xmlns:w10="urn:schemas-microsoft-com:office:word" xmlns:w="http://schemas.openxmlformats.org/wordprocessingml/2006/main" xmlns:w14="http://schemas.microsoft.com/office/word/2010/wordml" xmlns:w15="http://schemas.microsoft.com/office/word/2012/wordml" xmlns:w16cex="http://schemas.microsoft.com/office/word/2018/wordml/cex" xmlns:w16cid="http://schemas.microsoft.com/office/word/2016/wordml/cid" xmlns:w16="http://schemas.microsoft.com/office/word/2018/wordml" xmlns:w16sdtdh="http://schemas.microsoft.com/office/word/2020/wordml/sdtdatahash" xmlns:w16se="http://schemas.microsoft.com/office/word/2015/wordml/symex" xmlns:wpg="http://schemas.microsoft.com/office/word/2010/wordprocessingGroup" xmlns:wpi="http://schemas.microsoft.com/office/word/2010/wordprocessingInk" xmlns:wne="http://schemas.microsoft.com/office/word/2006/wordml" xmlns:wps="http://schemas.microsoft.com/office/word/2010/wordprocessingShape" mc:Ignorable="w14 w15 w16se w16cid w16 w16cex w16sdtdh wp14">
   <w:abstractNum w:abstractNumId="0" w15:restartNumberingAfterBreak="0">
     <w:nsid w:val="1FFE1D87"/>
     <w:multiLevelType w:val="multilevel"/>
@@ -1597,9 +2585,9 @@
     </w:lvl>
   </w:abstractNum>
   <w:abstractNum w:abstractNumId="1" w15:restartNumberingAfterBreak="0">
-    <w:nsid w:val="64ED1580"/>
+    <w:nsid w:val="46AA1847"/>
     <w:multiLevelType w:val="multilevel"/>
-    <w:tmpl w:val="26E691B2"/>
+    <w:tmpl w:val="EFBE058C"/>
     <w:lvl w:ilvl="0">
       <w:start w:val="1"/>
       <w:numFmt w:val="decimal"/>
@@ -1622,6 +2610,7 @@
       </w:pPr>
       <w:rPr>
         <w:b/>
+        <w:i w:val="0"/>
       </w:rPr>
     </w:lvl>
     <w:lvl w:ilvl="2">
@@ -1689,6 +2678,98 @@
     </w:lvl>
   </w:abstractNum>
   <w:abstractNum w:abstractNumId="2" w15:restartNumberingAfterBreak="0">
+    <w:nsid w:val="64ED1580"/>
+    <w:multiLevelType w:val="multilevel"/>
+    <w:tmpl w:val="26E691B2"/>
+    <w:lvl w:ilvl="0">
+      <w:start w:val="1"/>
+      <w:numFmt w:val="decimal"/>
+      <w:lvlText w:val="%1."/>
+      <w:lvlJc w:val="left"/>
+      <w:pPr>
+        <w:ind w:left="360" w:hanging="360"/>
+      </w:pPr>
+      <w:rPr>
+        <w:b/>
+      </w:rPr>
+    </w:lvl>
+    <w:lvl w:ilvl="1">
+      <w:start w:val="1"/>
+      <w:numFmt w:val="decimal"/>
+      <w:lvlText w:val="%1.%2."/>
+      <w:lvlJc w:val="left"/>
+      <w:pPr>
+        <w:ind w:left="792" w:hanging="432"/>
+      </w:pPr>
+      <w:rPr>
+        <w:b/>
+      </w:rPr>
+    </w:lvl>
+    <w:lvl w:ilvl="2">
+      <w:start w:val="1"/>
+      <w:numFmt w:val="decimal"/>
+      <w:lvlText w:val="%1.%2.%3."/>
+      <w:lvlJc w:val="left"/>
+      <w:pPr>
+        <w:ind w:left="1224" w:hanging="504"/>
+      </w:pPr>
+    </w:lvl>
+    <w:lvl w:ilvl="3">
+      <w:start w:val="1"/>
+      <w:numFmt w:val="decimal"/>
+      <w:lvlText w:val="%1.%2.%3.%4."/>
+      <w:lvlJc w:val="left"/>
+      <w:pPr>
+        <w:ind w:left="1728" w:hanging="648"/>
+      </w:pPr>
+    </w:lvl>
+    <w:lvl w:ilvl="4">
+      <w:start w:val="1"/>
+      <w:numFmt w:val="decimal"/>
+      <w:lvlText w:val="%1.%2.%3.%4.%5."/>
+      <w:lvlJc w:val="left"/>
+      <w:pPr>
+        <w:ind w:left="2232" w:hanging="792"/>
+      </w:pPr>
+    </w:lvl>
+    <w:lvl w:ilvl="5">
+      <w:start w:val="1"/>
+      <w:numFmt w:val="decimal"/>
+      <w:lvlText w:val="%1.%2.%3.%4.%5.%6."/>
+      <w:lvlJc w:val="left"/>
+      <w:pPr>
+        <w:ind w:left="2736" w:hanging="936"/>
+      </w:pPr>
+    </w:lvl>
+    <w:lvl w:ilvl="6">
+      <w:start w:val="1"/>
+      <w:numFmt w:val="decimal"/>
+      <w:lvlText w:val="%1.%2.%3.%4.%5.%6.%7."/>
+      <w:lvlJc w:val="left"/>
+      <w:pPr>
+        <w:ind w:left="3240" w:hanging="1080"/>
+      </w:pPr>
+    </w:lvl>
+    <w:lvl w:ilvl="7">
+      <w:start w:val="1"/>
+      <w:numFmt w:val="decimal"/>
+      <w:lvlText w:val="%1.%2.%3.%4.%5.%6.%7.%8."/>
+      <w:lvlJc w:val="left"/>
+      <w:pPr>
+        <w:ind w:left="3744" w:hanging="1224"/>
+      </w:pPr>
+    </w:lvl>
+    <w:lvl w:ilvl="8">
+      <w:start w:val="1"/>
+      <w:numFmt w:val="decimal"/>
+      <w:lvlText w:val="%1.%2.%3.%4.%5.%6.%7.%8.%9."/>
+      <w:lvlJc w:val="left"/>
+      <w:pPr>
+        <w:ind w:left="4320" w:hanging="1440"/>
+      </w:pPr>
+    </w:lvl>
+  </w:abstractNum>
+  <w:abstractNum w:abstractNumId="3" w15:restartNumberingAfterBreak="0">
     <w:nsid w:val="7C547E7A"/>
     <w:multiLevelType w:val="multilevel"/>
     <w:tmpl w:val="0409001F"/>
@@ -1778,16 +2859,19 @@
     <w:abstractNumId w:val="0"/>
   </w:num>
   <w:num w:numId="2">
-    <w:abstractNumId w:val="1"/>
+    <w:abstractNumId w:val="2"/>
   </w:num>
   <w:num w:numId="3">
-    <w:abstractNumId w:val="2"/>
+    <w:abstractNumId w:val="3"/>
+  </w:num>
+  <w:num w:numId="4">
+    <w:abstractNumId w:val="1"/>
   </w:num>
 </w:numbering>
 </file>
 
 <file path=word/styles.xml><?xml version="1.0" encoding="utf-8"?>
-<w:styles xmlns:mc="http://schemas.openxmlformats.org/markup-compatibility/2006" xmlns:r="http://schemas.openxmlformats.org/officeDocument/2006/relationships" xmlns:w="http://schemas.openxmlformats.org/wordprocessingml/2006/main" xmlns:w14="http://schemas.microsoft.com/office/word/2010/wordml" xmlns:w15="http://schemas.microsoft.com/office/word/2012/wordml" xmlns:w16se="http://schemas.microsoft.com/office/word/2015/wordml/symex" mc:Ignorable="w14 w15 w16se">
+<w:styles xmlns:mc="http://schemas.openxmlformats.org/markup-compatibility/2006" xmlns:r="http://schemas.openxmlformats.org/officeDocument/2006/relationships" xmlns:w="http://schemas.openxmlformats.org/wordprocessingml/2006/main" xmlns:w14="http://schemas.microsoft.com/office/word/2010/wordml" xmlns:w15="http://schemas.microsoft.com/office/word/2012/wordml" xmlns:w16cex="http://schemas.microsoft.com/office/word/2018/wordml/cex" xmlns:w16cid="http://schemas.microsoft.com/office/word/2016/wordml/cid" xmlns:w16="http://schemas.microsoft.com/office/word/2018/wordml" xmlns:w16sdtdh="http://schemas.microsoft.com/office/word/2020/wordml/sdtdatahash" xmlns:w16se="http://schemas.microsoft.com/office/word/2015/wordml/symex" mc:Ignorable="w14 w15 w16se w16cid w16 w16cex w16sdtdh">
   <w:docDefaults>
     <w:rPrDefault>
       <w:rPr>
@@ -1803,7 +2887,7 @@
       </w:pPr>
     </w:pPrDefault>
   </w:docDefaults>
-  <w:latentStyles w:defLockedState="0" w:defUIPriority="99" w:defSemiHidden="0" w:defUnhideWhenUsed="0" w:defQFormat="0" w:count="371">
+  <w:latentStyles w:defLockedState="0" w:defUIPriority="99" w:defSemiHidden="0" w:defUnhideWhenUsed="0" w:defQFormat="0" w:count="376">
     <w:lsdException w:name="Normal" w:uiPriority="0" w:qFormat="1"/>
     <w:lsdException w:name="heading 1" w:uiPriority="9" w:qFormat="1"/>
     <w:lsdException w:name="heading 2" w:semiHidden="1" w:uiPriority="9" w:unhideWhenUsed="1" w:qFormat="1"/>
@@ -1909,7 +2993,6 @@
     <w:lsdException w:name="HTML Sample" w:semiHidden="1" w:unhideWhenUsed="1"/>
     <w:lsdException w:name="HTML Typewriter" w:semiHidden="1" w:unhideWhenUsed="1"/>
     <w:lsdException w:name="HTML Variable" w:semiHidden="1" w:unhideWhenUsed="1"/>
-    <w:lsdException w:name="Normal Table" w:semiHidden="1" w:unhideWhenUsed="1"/>
     <w:lsdException w:name="annotation subject" w:semiHidden="1" w:unhideWhenUsed="1"/>
     <w:lsdException w:name="No List" w:semiHidden="1" w:unhideWhenUsed="1"/>
     <w:lsdException w:name="Outline List 1" w:semiHidden="1" w:unhideWhenUsed="1"/>
@@ -1952,11 +3035,8 @@
     <w:lsdException w:name="Table Contemporary" w:semiHidden="1" w:unhideWhenUsed="1"/>
     <w:lsdException w:name="Table Elegant" w:semiHidden="1" w:unhideWhenUsed="1"/>
     <w:lsdException w:name="Table Professional" w:semiHidden="1" w:unhideWhenUsed="1"/>
-    <w:lsdException w:name="Table Subtle 1" w:semiHidden="1" w:unhideWhenUsed="1"/>
     <w:lsdException w:name="Table Subtle 2" w:semiHidden="1" w:unhideWhenUsed="1"/>
     <w:lsdException w:name="Table Web 1" w:semiHidden="1" w:unhideWhenUsed="1"/>
-    <w:lsdException w:name="Table Web 2" w:semiHidden="1" w:unhideWhenUsed="1"/>
-    <w:lsdException w:name="Table Web 3" w:semiHidden="1" w:unhideWhenUsed="1"/>
     <w:lsdException w:name="Balloon Text" w:semiHidden="1" w:unhideWhenUsed="1"/>
     <w:lsdException w:name="Table Grid" w:uiPriority="39"/>
     <w:lsdException w:name="Table Theme" w:semiHidden="1" w:unhideWhenUsed="1"/>
@@ -2175,6 +3255,11 @@
     <w:lsdException w:name="List Table 5 Dark Accent 6" w:uiPriority="50"/>
     <w:lsdException w:name="List Table 6 Colorful Accent 6" w:uiPriority="51"/>
     <w:lsdException w:name="List Table 7 Colorful Accent 6" w:uiPriority="52"/>
+    <w:lsdException w:name="Mention" w:semiHidden="1" w:unhideWhenUsed="1"/>
+    <w:lsdException w:name="Smart Hyperlink" w:semiHidden="1" w:unhideWhenUsed="1"/>
+    <w:lsdException w:name="Hashtag" w:semiHidden="1" w:unhideWhenUsed="1"/>
+    <w:lsdException w:name="Unresolved Mention" w:semiHidden="1" w:unhideWhenUsed="1"/>
+    <w:lsdException w:name="Smart Link" w:semiHidden="1" w:unhideWhenUsed="1"/>
   </w:latentStyles>
   <w:style w:type="paragraph" w:default="1" w:styleId="Normal">
     <w:name w:val="Normal"/>
@@ -2187,7 +3272,6 @@
   <w:style w:type="character" w:default="1" w:styleId="Fuentedeprrafopredeter">
     <w:name w:val="Default Paragraph Font"/>
     <w:uiPriority w:val="1"/>
-    <w:semiHidden/>
     <w:unhideWhenUsed/>
   </w:style>
   <w:style w:type="table" w:default="1" w:styleId="Tablanormal">

</xml_diff>

<commit_message>
modificaciones de los arboles
</commit_message>
<xml_diff>
--- a/Arboles/Arboles de sintaxis.docx
+++ b/Arboles/Arboles de sintaxis.docx
@@ -1,6 +1,6 @@
 
 <file path=word/document.xml><?xml version="1.0" encoding="utf-8"?>
-<w:document xmlns:wpc="http://schemas.microsoft.com/office/word/2010/wordprocessingCanvas" xmlns:cx="http://schemas.microsoft.com/office/drawing/2014/chartex" xmlns:cx1="http://schemas.microsoft.com/office/drawing/2015/9/8/chartex" xmlns:cx2="http://schemas.microsoft.com/office/drawing/2015/10/21/chartex" xmlns:cx3="http://schemas.microsoft.com/office/drawing/2016/5/9/chartex" xmlns:cx4="http://schemas.microsoft.com/office/drawing/2016/5/10/chartex" xmlns:cx5="http://schemas.microsoft.com/office/drawing/2016/5/11/chartex" xmlns:cx6="http://schemas.microsoft.com/office/drawing/2016/5/12/chartex" xmlns:cx7="http://schemas.microsoft.com/office/drawing/2016/5/13/chartex" xmlns:cx8="http://schemas.microsoft.com/office/drawing/2016/5/14/chartex" xmlns:mc="http://schemas.openxmlformats.org/markup-compatibility/2006" xmlns:aink="http://schemas.microsoft.com/office/drawing/2016/ink" xmlns:am3d="http://schemas.microsoft.com/office/drawing/2017/model3d" xmlns:o="urn:schemas-microsoft-com:office:office" xmlns:r="http://schemas.openxmlformats.org/officeDocument/2006/relationships" xmlns:m="http://schemas.openxmlformats.org/officeDocument/2006/math" xmlns:v="urn:schemas-microsoft-com:vml" xmlns:wp14="http://schemas.microsoft.com/office/word/2010/wordprocessingDrawing" xmlns:wp="http://schemas.openxmlformats.org/drawingml/2006/wordprocessingDrawing" xmlns:w10="urn:schemas-microsoft-com:office:word" xmlns:w="http://schemas.openxmlformats.org/wordprocessingml/2006/main" xmlns:w14="http://schemas.microsoft.com/office/word/2010/wordml" xmlns:w15="http://schemas.microsoft.com/office/word/2012/wordml" xmlns:w16cex="http://schemas.microsoft.com/office/word/2018/wordml/cex" xmlns:w16cid="http://schemas.microsoft.com/office/word/2016/wordml/cid" xmlns:w16="http://schemas.microsoft.com/office/word/2018/wordml" xmlns:w16sdtdh="http://schemas.microsoft.com/office/word/2020/wordml/sdtdatahash" xmlns:w16se="http://schemas.microsoft.com/office/word/2015/wordml/symex" xmlns:wpg="http://schemas.microsoft.com/office/word/2010/wordprocessingGroup" xmlns:wpi="http://schemas.microsoft.com/office/word/2010/wordprocessingInk" xmlns:wne="http://schemas.microsoft.com/office/word/2006/wordml" xmlns:wps="http://schemas.microsoft.com/office/word/2010/wordprocessingShape" mc:Ignorable="w14 w15 w16se w16cid w16 w16cex w16sdtdh wp14">
+<w:document xmlns:wpc="http://schemas.microsoft.com/office/word/2010/wordprocessingCanvas" xmlns:cx="http://schemas.microsoft.com/office/drawing/2014/chartex" xmlns:cx1="http://schemas.microsoft.com/office/drawing/2015/9/8/chartex" xmlns:mc="http://schemas.openxmlformats.org/markup-compatibility/2006" xmlns:o="urn:schemas-microsoft-com:office:office" xmlns:r="http://schemas.openxmlformats.org/officeDocument/2006/relationships" xmlns:m="http://schemas.openxmlformats.org/officeDocument/2006/math" xmlns:v="urn:schemas-microsoft-com:vml" xmlns:wp14="http://schemas.microsoft.com/office/word/2010/wordprocessingDrawing" xmlns:wp="http://schemas.openxmlformats.org/drawingml/2006/wordprocessingDrawing" xmlns:w10="urn:schemas-microsoft-com:office:word" xmlns:w="http://schemas.openxmlformats.org/wordprocessingml/2006/main" xmlns:w14="http://schemas.microsoft.com/office/word/2010/wordml" xmlns:w15="http://schemas.microsoft.com/office/word/2012/wordml" xmlns:w16se="http://schemas.microsoft.com/office/word/2015/wordml/symex" xmlns:wpg="http://schemas.microsoft.com/office/word/2010/wordprocessingGroup" xmlns:wpi="http://schemas.microsoft.com/office/word/2010/wordprocessingInk" xmlns:wne="http://schemas.microsoft.com/office/word/2006/wordml" xmlns:wps="http://schemas.microsoft.com/office/word/2010/wordprocessingShape" mc:Ignorable="w14 w15 w16se wp14">
   <w:body>
     <w:p>
       <w:pPr>
@@ -128,25 +128,7 @@
           <w:sz w:val="24"/>
           <w:szCs w:val="24"/>
         </w:rPr>
-        <w:t xml:space="preserve">Jhony Alejandro Caro </w:t>
-      </w:r>
-      <w:proofErr w:type="spellStart"/>
-      <w:r>
-        <w:rPr>
-          <w:rFonts w:ascii="Times New Roman" w:hAnsi="Times New Roman" w:cs="Times New Roman"/>
-          <w:sz w:val="24"/>
-          <w:szCs w:val="24"/>
-        </w:rPr>
-        <w:t>Umbariba</w:t>
-      </w:r>
-      <w:proofErr w:type="spellEnd"/>
-      <w:r>
-        <w:rPr>
-          <w:rFonts w:ascii="Times New Roman" w:hAnsi="Times New Roman" w:cs="Times New Roman"/>
-          <w:sz w:val="24"/>
-          <w:szCs w:val="24"/>
-        </w:rPr>
-        <w:t xml:space="preserve"> – 20191020055.</w:t>
+        <w:t>Jhony Alejandro Caro Umbariba – 20191020055.</w:t>
       </w:r>
     </w:p>
     <w:p>
@@ -297,25 +279,7 @@
           <w:sz w:val="24"/>
           <w:szCs w:val="24"/>
         </w:rPr>
-        <w:t xml:space="preserve">Los </w:t>
-      </w:r>
-      <w:proofErr w:type="spellStart"/>
-      <w:r>
-        <w:rPr>
-          <w:rFonts w:ascii="Times New Roman" w:hAnsi="Times New Roman" w:cs="Times New Roman"/>
-          <w:sz w:val="24"/>
-          <w:szCs w:val="24"/>
-        </w:rPr>
-        <w:t>arboles</w:t>
-      </w:r>
-      <w:proofErr w:type="spellEnd"/>
-      <w:r>
-        <w:rPr>
-          <w:rFonts w:ascii="Times New Roman" w:hAnsi="Times New Roman" w:cs="Times New Roman"/>
-          <w:sz w:val="24"/>
-          <w:szCs w:val="24"/>
-        </w:rPr>
-        <w:t xml:space="preserve"> de sintaxis </w:t>
+        <w:t xml:space="preserve">Los arboles de sintaxis </w:t>
       </w:r>
       <w:r>
         <w:rPr>
@@ -344,25 +308,7 @@
           <w:sz w:val="24"/>
           <w:szCs w:val="24"/>
         </w:rPr>
-        <w:t xml:space="preserve">Los </w:t>
-      </w:r>
-      <w:proofErr w:type="spellStart"/>
-      <w:r>
-        <w:rPr>
-          <w:rFonts w:ascii="Times New Roman" w:hAnsi="Times New Roman" w:cs="Times New Roman"/>
-          <w:sz w:val="24"/>
-          <w:szCs w:val="24"/>
-        </w:rPr>
-        <w:t>arboles</w:t>
-      </w:r>
-      <w:proofErr w:type="spellEnd"/>
-      <w:r>
-        <w:rPr>
-          <w:rFonts w:ascii="Times New Roman" w:hAnsi="Times New Roman" w:cs="Times New Roman"/>
-          <w:sz w:val="24"/>
-          <w:szCs w:val="24"/>
-        </w:rPr>
-        <w:t xml:space="preserve"> de sintaxis de cada caso de ejemplo se hará en base al archivo </w:t>
+        <w:t xml:space="preserve">Los arboles de sintaxis de cada caso de ejemplo se hará en base al archivo </w:t>
       </w:r>
       <w:proofErr w:type="spellStart"/>
       <w:r>
@@ -685,10 +631,10 @@
         </w:rPr>
         <w:lastRenderedPageBreak/>
         <w:drawing>
-          <wp:inline distT="0" distB="0" distL="0" distR="0" wp14:anchorId="68B7764D" wp14:editId="6142512C">
-            <wp:extent cx="5923790" cy="3343275"/>
-            <wp:effectExtent l="19050" t="19050" r="20320" b="9525"/>
-            <wp:docPr id="2" name="Imagen 2"/>
+          <wp:inline distT="0" distB="0" distL="0" distR="0" wp14:anchorId="19B4DF21" wp14:editId="5761D065">
+            <wp:extent cx="5933661" cy="3507963"/>
+            <wp:effectExtent l="19050" t="19050" r="10160" b="16510"/>
+            <wp:docPr id="9" name="Imagen 9"/>
             <wp:cNvGraphicFramePr>
               <a:graphicFrameLocks xmlns:a="http://schemas.openxmlformats.org/drawingml/2006/main" noChangeAspect="1"/>
             </wp:cNvGraphicFramePr>
@@ -708,7 +654,7 @@
                   <pic:spPr>
                     <a:xfrm>
                       <a:off x="0" y="0"/>
-                      <a:ext cx="5930408" cy="3347010"/>
+                      <a:ext cx="5948190" cy="3516553"/>
                     </a:xfrm>
                     <a:prstGeom prst="rect">
                       <a:avLst/>
@@ -782,16 +728,14 @@
       <w:r>
         <w:rPr>
           <w:rFonts w:ascii="Times New Roman" w:hAnsi="Times New Roman" w:cs="Times New Roman"/>
-          <w:noProof/>
-          <w:sz w:val="24"/>
-          <w:szCs w:val="24"/>
-          <w:lang w:val="en-US"/>
+          <w:sz w:val="24"/>
+          <w:szCs w:val="24"/>
         </w:rPr>
         <w:drawing>
-          <wp:inline distT="0" distB="0" distL="0" distR="0" wp14:anchorId="4830DFB9" wp14:editId="160394C6">
-            <wp:extent cx="5962967" cy="3000375"/>
-            <wp:effectExtent l="19050" t="19050" r="19050" b="9525"/>
-            <wp:docPr id="3" name="Imagen 3"/>
+          <wp:inline distT="0" distB="0" distL="0" distR="0" wp14:anchorId="731D3E4C" wp14:editId="50C35144">
+            <wp:extent cx="5963479" cy="3309670"/>
+            <wp:effectExtent l="19050" t="19050" r="18415" b="24130"/>
+            <wp:docPr id="12" name="Imagen 12"/>
             <wp:cNvGraphicFramePr>
               <a:graphicFrameLocks xmlns:a="http://schemas.openxmlformats.org/drawingml/2006/main" noChangeAspect="1"/>
             </wp:cNvGraphicFramePr>
@@ -811,7 +755,7 @@
                   <pic:spPr>
                     <a:xfrm>
                       <a:off x="0" y="0"/>
-                      <a:ext cx="5969857" cy="3003842"/>
+                      <a:ext cx="5987506" cy="3323005"/>
                     </a:xfrm>
                     <a:prstGeom prst="rect">
                       <a:avLst/>
@@ -855,7 +799,6 @@
         </w:rPr>
         <w:t xml:space="preserve">: </w:t>
       </w:r>
-      <w:proofErr w:type="gramStart"/>
       <w:r>
         <w:rPr>
           <w:rFonts w:ascii="Times New Roman" w:hAnsi="Times New Roman" w:cs="Times New Roman"/>
@@ -864,7 +807,6 @@
         </w:rPr>
         <w:t>Últimos niveles del árbol sintáctico de sentencia switch case</w:t>
       </w:r>
-      <w:proofErr w:type="gramEnd"/>
       <w:r>
         <w:rPr>
           <w:rFonts w:ascii="Times New Roman" w:hAnsi="Times New Roman" w:cs="Times New Roman"/>
@@ -873,17 +815,6 @@
         </w:rPr>
         <w:t>.</w:t>
       </w:r>
-    </w:p>
-    <w:p>
-      <w:pPr>
-        <w:spacing w:line="360" w:lineRule="auto"/>
-        <w:jc w:val="center"/>
-        <w:rPr>
-          <w:rFonts w:ascii="Times New Roman" w:hAnsi="Times New Roman" w:cs="Times New Roman"/>
-          <w:sz w:val="24"/>
-          <w:szCs w:val="24"/>
-        </w:rPr>
-      </w:pPr>
     </w:p>
     <w:p>
       <w:pPr>
@@ -1127,15 +1058,14 @@
       <w:r>
         <w:rPr>
           <w:rFonts w:ascii="Times New Roman" w:hAnsi="Times New Roman" w:cs="Times New Roman"/>
-          <w:noProof/>
           <w:sz w:val="24"/>
           <w:szCs w:val="24"/>
         </w:rPr>
         <w:drawing>
-          <wp:inline distT="0" distB="0" distL="0" distR="0" wp14:anchorId="154B3664" wp14:editId="0172553A">
-            <wp:extent cx="5781675" cy="3214004"/>
-            <wp:effectExtent l="19050" t="19050" r="9525" b="24765"/>
-            <wp:docPr id="5" name="Imagen 5"/>
+          <wp:inline distT="0" distB="0" distL="0" distR="0" wp14:anchorId="21A63F29" wp14:editId="08F3D3E2">
+            <wp:extent cx="5893905" cy="3336412"/>
+            <wp:effectExtent l="19050" t="19050" r="12065" b="16510"/>
+            <wp:docPr id="13" name="Imagen 13"/>
             <wp:cNvGraphicFramePr>
               <a:graphicFrameLocks xmlns:a="http://schemas.openxmlformats.org/drawingml/2006/main" noChangeAspect="1"/>
             </wp:cNvGraphicFramePr>
@@ -1155,7 +1085,7 @@
                   <pic:spPr>
                     <a:xfrm>
                       <a:off x="0" y="0"/>
-                      <a:ext cx="5788805" cy="3217967"/>
+                      <a:ext cx="5910135" cy="3345600"/>
                     </a:xfrm>
                     <a:prstGeom prst="rect">
                       <a:avLst/>
@@ -1250,15 +1180,14 @@
       <w:r>
         <w:rPr>
           <w:rFonts w:ascii="Times New Roman" w:hAnsi="Times New Roman" w:cs="Times New Roman"/>
-          <w:noProof/>
           <w:sz w:val="24"/>
           <w:szCs w:val="24"/>
         </w:rPr>
         <w:drawing>
-          <wp:inline distT="0" distB="0" distL="0" distR="0" wp14:anchorId="1A3C3CB5" wp14:editId="13F1ACCC">
-            <wp:extent cx="2500313" cy="1222375"/>
-            <wp:effectExtent l="19050" t="19050" r="14605" b="15875"/>
-            <wp:docPr id="6" name="Imagen 6"/>
+          <wp:inline distT="0" distB="0" distL="0" distR="0" wp14:anchorId="7EA181C6" wp14:editId="2987966E">
+            <wp:extent cx="3409122" cy="1223273"/>
+            <wp:effectExtent l="19050" t="19050" r="20320" b="15240"/>
+            <wp:docPr id="15" name="Imagen 15"/>
             <wp:cNvGraphicFramePr>
               <a:graphicFrameLocks xmlns:a="http://schemas.openxmlformats.org/drawingml/2006/main" noChangeAspect="1"/>
             </wp:cNvGraphicFramePr>
@@ -1278,7 +1207,7 @@
                   <pic:spPr>
                     <a:xfrm>
                       <a:off x="0" y="0"/>
-                      <a:ext cx="2539258" cy="1241415"/>
+                      <a:ext cx="3442324" cy="1235187"/>
                     </a:xfrm>
                     <a:prstGeom prst="rect">
                       <a:avLst/>
@@ -1351,6 +1280,17 @@
     </w:p>
     <w:p>
       <w:pPr>
+        <w:spacing w:line="360" w:lineRule="auto"/>
+        <w:jc w:val="center"/>
+        <w:rPr>
+          <w:rFonts w:ascii="Times New Roman" w:hAnsi="Times New Roman" w:cs="Times New Roman"/>
+          <w:i/>
+          <w:szCs w:val="24"/>
+        </w:rPr>
+      </w:pPr>
+    </w:p>
+    <w:p>
+      <w:pPr>
         <w:pStyle w:val="Prrafodelista"/>
         <w:numPr>
           <w:ilvl w:val="1"/>
@@ -1370,7 +1310,6 @@
           <w:sz w:val="24"/>
           <w:szCs w:val="24"/>
         </w:rPr>
-        <w:lastRenderedPageBreak/>
         <w:t>DO</w:t>
       </w:r>
       <w:r>
@@ -1404,7 +1343,15 @@
           <w:sz w:val="24"/>
           <w:szCs w:val="24"/>
         </w:rPr>
-        <w:t xml:space="preserve"> serán la representación del código de la </w:t>
+        <w:t xml:space="preserve"> será</w:t>
+      </w:r>
+      <w:r>
+        <w:rPr>
+          <w:rFonts w:ascii="Times New Roman" w:hAnsi="Times New Roman" w:cs="Times New Roman"/>
+          <w:sz w:val="24"/>
+          <w:szCs w:val="24"/>
+        </w:rPr>
+        <w:t xml:space="preserve"> la representación del código de la </w:t>
       </w:r>
       <w:r>
         <w:rPr>
@@ -1426,8 +1373,9 @@
     </w:p>
     <w:p>
       <w:pPr>
-        <w:spacing w:line="360" w:lineRule="auto"/>
-        <w:ind w:left="720"/>
+        <w:pStyle w:val="Prrafodelista"/>
+        <w:spacing w:line="360" w:lineRule="auto"/>
+        <w:ind w:left="792"/>
         <w:jc w:val="both"/>
         <w:rPr>
           <w:rFonts w:ascii="Times New Roman" w:hAnsi="Times New Roman" w:cs="Times New Roman"/>
@@ -1438,26 +1386,26 @@
     </w:p>
     <w:p>
       <w:pPr>
-        <w:pStyle w:val="Prrafodelista"/>
-        <w:spacing w:line="360" w:lineRule="auto"/>
-        <w:ind w:left="360" w:firstLine="360"/>
-        <w:jc w:val="center"/>
-        <w:rPr>
-          <w:rFonts w:ascii="Times New Roman" w:hAnsi="Times New Roman" w:cs="Times New Roman"/>
-          <w:sz w:val="24"/>
-          <w:szCs w:val="24"/>
-        </w:rPr>
-      </w:pPr>
-      <w:r>
-        <w:rPr>
-          <w:rFonts w:ascii="Times New Roman" w:hAnsi="Times New Roman" w:cs="Times New Roman"/>
-          <w:i/>
-          <w:szCs w:val="24"/>
+        <w:spacing w:line="360" w:lineRule="auto"/>
+        <w:jc w:val="both"/>
+        <w:rPr>
+          <w:rFonts w:ascii="Times New Roman" w:hAnsi="Times New Roman" w:cs="Times New Roman"/>
+          <w:i/>
+          <w:szCs w:val="24"/>
+        </w:rPr>
+      </w:pPr>
+      <w:r>
+        <w:rPr>
+          <w:rFonts w:ascii="Times New Roman" w:hAnsi="Times New Roman" w:cs="Times New Roman"/>
+          <w:i/>
+          <w:noProof/>
+          <w:szCs w:val="24"/>
+          <w:lang w:val="en-US"/>
         </w:rPr>
         <w:drawing>
-          <wp:inline distT="0" distB="0" distL="0" distR="0" wp14:anchorId="378B9922" wp14:editId="4708E6C9">
-            <wp:extent cx="5612130" cy="1725930"/>
-            <wp:effectExtent l="19050" t="19050" r="26670" b="26670"/>
+          <wp:inline distT="0" distB="0" distL="0" distR="0" wp14:anchorId="10C07026" wp14:editId="0A66E600">
+            <wp:extent cx="5752719" cy="1769166"/>
+            <wp:effectExtent l="19050" t="19050" r="19685" b="21590"/>
             <wp:docPr id="8" name="Imagen 3">
               <a:extLst xmlns:a="http://schemas.openxmlformats.org/drawingml/2006/main">
                 <a:ext uri="{FF2B5EF4-FFF2-40B4-BE49-F238E27FC236}">
@@ -1492,7 +1440,7 @@
                   <pic:spPr>
                     <a:xfrm>
                       <a:off x="0" y="0"/>
-                      <a:ext cx="5612130" cy="1725930"/>
+                      <a:ext cx="5763816" cy="1772579"/>
                     </a:xfrm>
                     <a:prstGeom prst="rect">
                       <a:avLst/>
@@ -1509,6 +1457,17 @@
           </wp:inline>
         </w:drawing>
       </w:r>
+    </w:p>
+    <w:p>
+      <w:pPr>
+        <w:spacing w:line="360" w:lineRule="auto"/>
+        <w:jc w:val="center"/>
+        <w:rPr>
+          <w:rFonts w:ascii="Times New Roman" w:hAnsi="Times New Roman" w:cs="Times New Roman"/>
+          <w:i/>
+          <w:szCs w:val="24"/>
+        </w:rPr>
+      </w:pPr>
       <w:r>
         <w:rPr>
           <w:rFonts w:ascii="Times New Roman" w:hAnsi="Times New Roman" w:cs="Times New Roman"/>
@@ -1538,44 +1497,7 @@
     </w:p>
     <w:p>
       <w:pPr>
-        <w:pStyle w:val="Prrafodelista"/>
-        <w:spacing w:line="360" w:lineRule="auto"/>
-        <w:ind w:left="360"/>
-        <w:rPr>
-          <w:rFonts w:ascii="Times New Roman" w:hAnsi="Times New Roman" w:cs="Times New Roman"/>
-          <w:i/>
-          <w:szCs w:val="24"/>
-        </w:rPr>
-      </w:pPr>
-    </w:p>
-    <w:p>
-      <w:pPr>
-        <w:pStyle w:val="Prrafodelista"/>
-        <w:spacing w:line="360" w:lineRule="auto"/>
-        <w:ind w:left="360"/>
-        <w:rPr>
-          <w:rFonts w:ascii="Times New Roman" w:hAnsi="Times New Roman" w:cs="Times New Roman"/>
-          <w:i/>
-          <w:szCs w:val="24"/>
-        </w:rPr>
-      </w:pPr>
-    </w:p>
-    <w:p>
-      <w:pPr>
-        <w:pStyle w:val="Prrafodelista"/>
-        <w:spacing w:line="360" w:lineRule="auto"/>
-        <w:ind w:left="360"/>
-        <w:rPr>
-          <w:rFonts w:ascii="Times New Roman" w:hAnsi="Times New Roman" w:cs="Times New Roman"/>
-          <w:i/>
-          <w:szCs w:val="24"/>
-        </w:rPr>
-      </w:pPr>
-    </w:p>
-    <w:p>
-      <w:pPr>
-        <w:spacing w:line="360" w:lineRule="auto"/>
-        <w:ind w:firstLine="720"/>
+        <w:spacing w:line="360" w:lineRule="auto"/>
         <w:jc w:val="both"/>
         <w:rPr>
           <w:rFonts w:ascii="Times New Roman" w:hAnsi="Times New Roman" w:cs="Times New Roman"/>
@@ -1583,6 +1505,28 @@
           <w:szCs w:val="24"/>
         </w:rPr>
       </w:pPr>
+    </w:p>
+    <w:p>
+      <w:pPr>
+        <w:spacing w:line="360" w:lineRule="auto"/>
+        <w:jc w:val="both"/>
+        <w:rPr>
+          <w:rFonts w:ascii="Times New Roman" w:hAnsi="Times New Roman" w:cs="Times New Roman"/>
+          <w:i/>
+          <w:szCs w:val="24"/>
+        </w:rPr>
+      </w:pPr>
+    </w:p>
+    <w:p>
+      <w:pPr>
+        <w:spacing w:line="360" w:lineRule="auto"/>
+        <w:jc w:val="both"/>
+        <w:rPr>
+          <w:rFonts w:ascii="Times New Roman" w:hAnsi="Times New Roman" w:cs="Times New Roman"/>
+          <w:i/>
+          <w:szCs w:val="24"/>
+        </w:rPr>
+      </w:pPr>
       <w:r>
         <w:rPr>
           <w:rFonts w:ascii="Times New Roman" w:hAnsi="Times New Roman" w:cs="Times New Roman"/>
@@ -1590,10 +1534,10 @@
           <w:szCs w:val="24"/>
         </w:rPr>
         <w:drawing>
-          <wp:inline distT="0" distB="0" distL="0" distR="0" wp14:anchorId="1861C627" wp14:editId="247B9643">
-            <wp:extent cx="5612130" cy="3141345"/>
-            <wp:effectExtent l="19050" t="19050" r="26670" b="20955"/>
-            <wp:docPr id="10" name="Imagen 10"/>
+          <wp:inline distT="0" distB="0" distL="0" distR="0" wp14:anchorId="13797166" wp14:editId="3195045D">
+            <wp:extent cx="5612130" cy="3094355"/>
+            <wp:effectExtent l="19050" t="19050" r="26670" b="10795"/>
+            <wp:docPr id="16" name="Imagen 16"/>
             <wp:cNvGraphicFramePr>
               <a:graphicFrameLocks xmlns:a="http://schemas.openxmlformats.org/drawingml/2006/main" noChangeAspect="1"/>
             </wp:cNvGraphicFramePr>
@@ -1613,7 +1557,7 @@
                   <pic:spPr>
                     <a:xfrm>
                       <a:off x="0" y="0"/>
-                      <a:ext cx="5612130" cy="3141345"/>
+                      <a:ext cx="5612130" cy="3094355"/>
                     </a:xfrm>
                     <a:prstGeom prst="rect">
                       <a:avLst/>
@@ -1687,18 +1631,18 @@
     <w:p>
       <w:pPr>
         <w:spacing w:line="360" w:lineRule="auto"/>
-        <w:jc w:val="both"/>
-        <w:rPr>
-          <w:rFonts w:ascii="Times New Roman" w:hAnsi="Times New Roman" w:cs="Times New Roman"/>
-          <w:i/>
-          <w:szCs w:val="24"/>
-        </w:rPr>
-      </w:pPr>
-    </w:p>
-    <w:p>
-      <w:pPr>
-        <w:spacing w:line="360" w:lineRule="auto"/>
-        <w:jc w:val="both"/>
+        <w:jc w:val="center"/>
+        <w:rPr>
+          <w:rFonts w:ascii="Times New Roman" w:hAnsi="Times New Roman" w:cs="Times New Roman"/>
+          <w:i/>
+          <w:szCs w:val="24"/>
+        </w:rPr>
+      </w:pPr>
+    </w:p>
+    <w:p>
+      <w:pPr>
+        <w:spacing w:line="360" w:lineRule="auto"/>
+        <w:jc w:val="center"/>
         <w:rPr>
           <w:rFonts w:ascii="Times New Roman" w:hAnsi="Times New Roman" w:cs="Times New Roman"/>
           <w:i/>
@@ -1727,7 +1671,6 @@
           <w:sz w:val="24"/>
           <w:szCs w:val="24"/>
         </w:rPr>
-        <w:lastRenderedPageBreak/>
         <w:t xml:space="preserve">IF: El árbol de sintaxis </w:t>
       </w:r>
       <w:r>
@@ -1745,7 +1688,15 @@
           <w:sz w:val="24"/>
           <w:szCs w:val="24"/>
         </w:rPr>
-        <w:t xml:space="preserve"> serán la representación del código de la </w:t>
+        <w:t xml:space="preserve"> será</w:t>
+      </w:r>
+      <w:r>
+        <w:rPr>
+          <w:rFonts w:ascii="Times New Roman" w:hAnsi="Times New Roman" w:cs="Times New Roman"/>
+          <w:sz w:val="24"/>
+          <w:szCs w:val="24"/>
+        </w:rPr>
+        <w:t xml:space="preserve"> la representación del código de la </w:t>
       </w:r>
       <w:r>
         <w:rPr>
@@ -1787,26 +1738,11 @@
     </w:p>
     <w:p>
       <w:pPr>
-        <w:pStyle w:val="Prrafodelista"/>
-        <w:spacing w:line="360" w:lineRule="auto"/>
-        <w:ind w:left="360"/>
-        <w:jc w:val="center"/>
-        <w:rPr>
-          <w:rFonts w:ascii="Times New Roman" w:hAnsi="Times New Roman" w:cs="Times New Roman"/>
-          <w:i/>
-          <w:szCs w:val="24"/>
-        </w:rPr>
-      </w:pPr>
-    </w:p>
-    <w:p>
-      <w:pPr>
-        <w:pStyle w:val="Prrafodelista"/>
-        <w:spacing w:line="360" w:lineRule="auto"/>
-        <w:ind w:left="360" w:firstLine="360"/>
-        <w:jc w:val="center"/>
-        <w:rPr>
-          <w:rFonts w:ascii="Times New Roman" w:hAnsi="Times New Roman" w:cs="Times New Roman"/>
-          <w:sz w:val="24"/>
+        <w:spacing w:line="360" w:lineRule="auto"/>
+        <w:jc w:val="both"/>
+        <w:rPr>
+          <w:rFonts w:ascii="Times New Roman" w:hAnsi="Times New Roman" w:cs="Times New Roman"/>
+          <w:i/>
           <w:szCs w:val="24"/>
         </w:rPr>
       </w:pPr>
@@ -1816,11 +1752,12 @@
           <w:i/>
           <w:noProof/>
           <w:szCs w:val="24"/>
+          <w:lang w:val="en-US"/>
         </w:rPr>
         <w:drawing>
-          <wp:inline distT="0" distB="0" distL="0" distR="0" wp14:anchorId="67226AA5" wp14:editId="2E6219AE">
-            <wp:extent cx="5297805" cy="1301115"/>
-            <wp:effectExtent l="19050" t="19050" r="17145" b="13335"/>
+          <wp:inline distT="0" distB="0" distL="0" distR="0" wp14:anchorId="1894A11D" wp14:editId="5BF9570C">
+            <wp:extent cx="5625271" cy="1381539"/>
+            <wp:effectExtent l="19050" t="19050" r="13970" b="28575"/>
             <wp:docPr id="14" name="Imagen 2">
               <a:extLst xmlns:a="http://schemas.openxmlformats.org/drawingml/2006/main">
                 <a:ext uri="{FF2B5EF4-FFF2-40B4-BE49-F238E27FC236}">
@@ -1854,7 +1791,7 @@
                   <pic:spPr bwMode="auto">
                     <a:xfrm>
                       <a:off x="0" y="0"/>
-                      <a:ext cx="5297805" cy="1301115"/>
+                      <a:ext cx="5644707" cy="1386312"/>
                     </a:xfrm>
                     <a:prstGeom prst="rect">
                       <a:avLst/>
@@ -1876,6 +1813,17 @@
           </wp:inline>
         </w:drawing>
       </w:r>
+    </w:p>
+    <w:p>
+      <w:pPr>
+        <w:spacing w:line="360" w:lineRule="auto"/>
+        <w:jc w:val="center"/>
+        <w:rPr>
+          <w:rFonts w:ascii="Times New Roman" w:hAnsi="Times New Roman" w:cs="Times New Roman"/>
+          <w:i/>
+          <w:szCs w:val="24"/>
+        </w:rPr>
+      </w:pPr>
       <w:r>
         <w:rPr>
           <w:rFonts w:ascii="Times New Roman" w:hAnsi="Times New Roman" w:cs="Times New Roman"/>
@@ -1921,57 +1869,7 @@
     </w:p>
     <w:p>
       <w:pPr>
-        <w:pStyle w:val="Prrafodelista"/>
-        <w:spacing w:line="360" w:lineRule="auto"/>
-        <w:ind w:left="360"/>
-        <w:rPr>
-          <w:rFonts w:ascii="Times New Roman" w:hAnsi="Times New Roman" w:cs="Times New Roman"/>
-          <w:i/>
-          <w:szCs w:val="24"/>
-        </w:rPr>
-      </w:pPr>
-    </w:p>
-    <w:p>
-      <w:pPr>
-        <w:pStyle w:val="Prrafodelista"/>
-        <w:spacing w:line="360" w:lineRule="auto"/>
-        <w:ind w:left="360"/>
-        <w:rPr>
-          <w:rFonts w:ascii="Times New Roman" w:hAnsi="Times New Roman" w:cs="Times New Roman"/>
-          <w:i/>
-          <w:szCs w:val="24"/>
-        </w:rPr>
-      </w:pPr>
-    </w:p>
-    <w:p>
-      <w:pPr>
-        <w:pStyle w:val="Prrafodelista"/>
-        <w:spacing w:line="360" w:lineRule="auto"/>
-        <w:ind w:left="360"/>
-        <w:rPr>
-          <w:rFonts w:ascii="Times New Roman" w:hAnsi="Times New Roman" w:cs="Times New Roman"/>
-          <w:i/>
-          <w:szCs w:val="24"/>
-        </w:rPr>
-      </w:pPr>
-    </w:p>
-    <w:p>
-      <w:pPr>
-        <w:pStyle w:val="Prrafodelista"/>
-        <w:spacing w:line="360" w:lineRule="auto"/>
-        <w:ind w:left="360"/>
-        <w:rPr>
-          <w:rFonts w:ascii="Times New Roman" w:hAnsi="Times New Roman" w:cs="Times New Roman"/>
-          <w:i/>
-          <w:szCs w:val="24"/>
-        </w:rPr>
-      </w:pPr>
-    </w:p>
-    <w:p>
-      <w:pPr>
-        <w:pStyle w:val="Prrafodelista"/>
-        <w:spacing w:line="360" w:lineRule="auto"/>
-        <w:ind w:left="360" w:firstLine="360"/>
+        <w:spacing w:line="360" w:lineRule="auto"/>
         <w:jc w:val="both"/>
         <w:rPr>
           <w:rFonts w:ascii="Times New Roman" w:hAnsi="Times New Roman" w:cs="Times New Roman"/>
@@ -1979,6 +1877,17 @@
           <w:szCs w:val="24"/>
         </w:rPr>
       </w:pPr>
+    </w:p>
+    <w:p>
+      <w:pPr>
+        <w:spacing w:line="360" w:lineRule="auto"/>
+        <w:jc w:val="both"/>
+        <w:rPr>
+          <w:rFonts w:ascii="Times New Roman" w:hAnsi="Times New Roman" w:cs="Times New Roman"/>
+          <w:i/>
+          <w:szCs w:val="24"/>
+        </w:rPr>
+      </w:pPr>
       <w:r>
         <w:rPr>
           <w:rFonts w:ascii="Times New Roman" w:hAnsi="Times New Roman" w:cs="Times New Roman"/>
@@ -1986,10 +1895,10 @@
           <w:szCs w:val="24"/>
         </w:rPr>
         <w:drawing>
-          <wp:inline distT="0" distB="0" distL="0" distR="0" wp14:anchorId="47B8F773" wp14:editId="3FB3F8DA">
-            <wp:extent cx="5612130" cy="3039745"/>
-            <wp:effectExtent l="19050" t="19050" r="26670" b="27305"/>
-            <wp:docPr id="11" name="Imagen 11"/>
+          <wp:inline distT="0" distB="0" distL="0" distR="0" wp14:anchorId="10AF16D0" wp14:editId="39893949">
+            <wp:extent cx="5953671" cy="2912165"/>
+            <wp:effectExtent l="19050" t="19050" r="28575" b="21590"/>
+            <wp:docPr id="17" name="Imagen 17"/>
             <wp:cNvGraphicFramePr>
               <a:graphicFrameLocks xmlns:a="http://schemas.openxmlformats.org/drawingml/2006/main" noChangeAspect="1"/>
             </wp:cNvGraphicFramePr>
@@ -2009,7 +1918,7 @@
                   <pic:spPr>
                     <a:xfrm>
                       <a:off x="0" y="0"/>
-                      <a:ext cx="5612130" cy="3039745"/>
+                      <a:ext cx="5980930" cy="2925499"/>
                     </a:xfrm>
                     <a:prstGeom prst="rect">
                       <a:avLst/>
@@ -2103,6 +2012,30 @@
           <w:szCs w:val="24"/>
         </w:rPr>
       </w:pPr>
+      <w:bookmarkStart w:id="0" w:name="_GoBack"/>
+      <w:bookmarkEnd w:id="0"/>
+    </w:p>
+    <w:p>
+      <w:pPr>
+        <w:spacing w:line="360" w:lineRule="auto"/>
+        <w:jc w:val="both"/>
+        <w:rPr>
+          <w:rFonts w:ascii="Times New Roman" w:hAnsi="Times New Roman" w:cs="Times New Roman"/>
+          <w:i/>
+          <w:szCs w:val="24"/>
+        </w:rPr>
+      </w:pPr>
+    </w:p>
+    <w:p>
+      <w:pPr>
+        <w:spacing w:line="360" w:lineRule="auto"/>
+        <w:jc w:val="both"/>
+        <w:rPr>
+          <w:rFonts w:ascii="Times New Roman" w:hAnsi="Times New Roman" w:cs="Times New Roman"/>
+          <w:i/>
+          <w:szCs w:val="24"/>
+        </w:rPr>
+      </w:pPr>
     </w:p>
     <w:p>
       <w:pPr>
@@ -2136,7 +2069,6 @@
           <w:sz w:val="24"/>
           <w:szCs w:val="24"/>
         </w:rPr>
-        <w:lastRenderedPageBreak/>
         <w:t xml:space="preserve">IF-ELSE: El árbol de sintaxis </w:t>
       </w:r>
       <w:r>
@@ -2154,7 +2086,15 @@
           <w:sz w:val="24"/>
           <w:szCs w:val="24"/>
         </w:rPr>
-        <w:t xml:space="preserve"> serán la representación del código de la </w:t>
+        <w:t xml:space="preserve"> será</w:t>
+      </w:r>
+      <w:r>
+        <w:rPr>
+          <w:rFonts w:ascii="Times New Roman" w:hAnsi="Times New Roman" w:cs="Times New Roman"/>
+          <w:sz w:val="24"/>
+          <w:szCs w:val="24"/>
+        </w:rPr>
+        <w:t xml:space="preserve"> la representación del código de la </w:t>
       </w:r>
       <w:r>
         <w:rPr>
@@ -2196,39 +2136,11 @@
     </w:p>
     <w:p>
       <w:pPr>
-        <w:pStyle w:val="Prrafodelista"/>
-        <w:spacing w:line="360" w:lineRule="auto"/>
-        <w:ind w:left="360"/>
-        <w:jc w:val="center"/>
-        <w:rPr>
-          <w:rFonts w:ascii="Times New Roman" w:hAnsi="Times New Roman" w:cs="Times New Roman"/>
-          <w:i/>
-          <w:szCs w:val="24"/>
-        </w:rPr>
-      </w:pPr>
-    </w:p>
-    <w:p>
-      <w:pPr>
-        <w:pStyle w:val="Prrafodelista"/>
-        <w:spacing w:line="360" w:lineRule="auto"/>
-        <w:ind w:left="360" w:firstLine="360"/>
-        <w:jc w:val="center"/>
-        <w:rPr>
-          <w:rFonts w:ascii="Times New Roman" w:hAnsi="Times New Roman" w:cs="Times New Roman"/>
-          <w:i/>
-          <w:szCs w:val="24"/>
-        </w:rPr>
-      </w:pPr>
-    </w:p>
-    <w:p>
-      <w:pPr>
-        <w:pStyle w:val="Prrafodelista"/>
-        <w:spacing w:line="360" w:lineRule="auto"/>
-        <w:ind w:left="360" w:firstLine="360"/>
-        <w:jc w:val="center"/>
-        <w:rPr>
-          <w:rFonts w:ascii="Times New Roman" w:hAnsi="Times New Roman" w:cs="Times New Roman"/>
-          <w:sz w:val="24"/>
+        <w:spacing w:line="360" w:lineRule="auto"/>
+        <w:jc w:val="both"/>
+        <w:rPr>
+          <w:rFonts w:ascii="Times New Roman" w:hAnsi="Times New Roman" w:cs="Times New Roman"/>
+          <w:i/>
           <w:szCs w:val="24"/>
         </w:rPr>
       </w:pPr>
@@ -2238,11 +2150,12 @@
           <w:i/>
           <w:noProof/>
           <w:szCs w:val="24"/>
+          <w:lang w:val="en-US"/>
         </w:rPr>
         <w:drawing>
-          <wp:inline distT="0" distB="0" distL="0" distR="0" wp14:anchorId="1DAD7EE1" wp14:editId="3C0B155A">
-            <wp:extent cx="5193030" cy="1957705"/>
-            <wp:effectExtent l="19050" t="19050" r="26670" b="23495"/>
+          <wp:inline distT="0" distB="0" distL="0" distR="0" wp14:anchorId="40A7AB60" wp14:editId="678054A2">
+            <wp:extent cx="5854148" cy="2206938"/>
+            <wp:effectExtent l="19050" t="19050" r="13335" b="22225"/>
             <wp:docPr id="26" name="Imagen 3">
               <a:extLst xmlns:a="http://schemas.openxmlformats.org/drawingml/2006/main">
                 <a:ext uri="{FF2B5EF4-FFF2-40B4-BE49-F238E27FC236}">
@@ -2276,7 +2189,7 @@
                   <pic:spPr bwMode="auto">
                     <a:xfrm>
                       <a:off x="0" y="0"/>
-                      <a:ext cx="5193030" cy="1957705"/>
+                      <a:ext cx="5903292" cy="2225465"/>
                     </a:xfrm>
                     <a:prstGeom prst="rect">
                       <a:avLst/>
@@ -2298,6 +2211,17 @@
           </wp:inline>
         </w:drawing>
       </w:r>
+    </w:p>
+    <w:p>
+      <w:pPr>
+        <w:spacing w:line="360" w:lineRule="auto"/>
+        <w:jc w:val="center"/>
+        <w:rPr>
+          <w:rFonts w:ascii="Times New Roman" w:hAnsi="Times New Roman" w:cs="Times New Roman"/>
+          <w:i/>
+          <w:szCs w:val="24"/>
+        </w:rPr>
+      </w:pPr>
       <w:r>
         <w:rPr>
           <w:rFonts w:ascii="Times New Roman" w:hAnsi="Times New Roman" w:cs="Times New Roman"/>
@@ -2343,57 +2267,7 @@
     </w:p>
     <w:p>
       <w:pPr>
-        <w:pStyle w:val="Prrafodelista"/>
-        <w:spacing w:line="360" w:lineRule="auto"/>
-        <w:ind w:left="360"/>
-        <w:rPr>
-          <w:rFonts w:ascii="Times New Roman" w:hAnsi="Times New Roman" w:cs="Times New Roman"/>
-          <w:i/>
-          <w:szCs w:val="24"/>
-        </w:rPr>
-      </w:pPr>
-    </w:p>
-    <w:p>
-      <w:pPr>
-        <w:pStyle w:val="Prrafodelista"/>
-        <w:spacing w:line="360" w:lineRule="auto"/>
-        <w:ind w:left="360"/>
-        <w:rPr>
-          <w:rFonts w:ascii="Times New Roman" w:hAnsi="Times New Roman" w:cs="Times New Roman"/>
-          <w:i/>
-          <w:szCs w:val="24"/>
-        </w:rPr>
-      </w:pPr>
-    </w:p>
-    <w:p>
-      <w:pPr>
-        <w:pStyle w:val="Prrafodelista"/>
-        <w:spacing w:line="360" w:lineRule="auto"/>
-        <w:ind w:left="360"/>
-        <w:rPr>
-          <w:rFonts w:ascii="Times New Roman" w:hAnsi="Times New Roman" w:cs="Times New Roman"/>
-          <w:i/>
-          <w:szCs w:val="24"/>
-        </w:rPr>
-      </w:pPr>
-    </w:p>
-    <w:p>
-      <w:pPr>
-        <w:pStyle w:val="Prrafodelista"/>
-        <w:spacing w:line="360" w:lineRule="auto"/>
-        <w:ind w:left="360"/>
-        <w:rPr>
-          <w:rFonts w:ascii="Times New Roman" w:hAnsi="Times New Roman" w:cs="Times New Roman"/>
-          <w:i/>
-          <w:szCs w:val="24"/>
-        </w:rPr>
-      </w:pPr>
-    </w:p>
-    <w:p>
-      <w:pPr>
-        <w:pStyle w:val="Prrafodelista"/>
-        <w:spacing w:line="360" w:lineRule="auto"/>
-        <w:ind w:left="360" w:firstLine="360"/>
+        <w:spacing w:line="360" w:lineRule="auto"/>
         <w:jc w:val="both"/>
         <w:rPr>
           <w:rFonts w:ascii="Times New Roman" w:hAnsi="Times New Roman" w:cs="Times New Roman"/>
@@ -2401,18 +2275,28 @@
           <w:szCs w:val="24"/>
         </w:rPr>
       </w:pPr>
-      <w:r>
-        <w:rPr>
-          <w:rFonts w:ascii="Times New Roman" w:hAnsi="Times New Roman" w:cs="Times New Roman"/>
-          <w:i/>
-          <w:noProof/>
+    </w:p>
+    <w:p>
+      <w:pPr>
+        <w:spacing w:line="360" w:lineRule="auto"/>
+        <w:jc w:val="both"/>
+        <w:rPr>
+          <w:rFonts w:ascii="Times New Roman" w:hAnsi="Times New Roman" w:cs="Times New Roman"/>
+          <w:i/>
+          <w:szCs w:val="24"/>
+        </w:rPr>
+      </w:pPr>
+      <w:r>
+        <w:rPr>
+          <w:rFonts w:ascii="Times New Roman" w:hAnsi="Times New Roman" w:cs="Times New Roman"/>
+          <w:i/>
           <w:szCs w:val="24"/>
         </w:rPr>
         <w:drawing>
-          <wp:inline distT="0" distB="0" distL="0" distR="0" wp14:anchorId="6E9D9DA9" wp14:editId="34505D91">
-            <wp:extent cx="5612130" cy="2643505"/>
-            <wp:effectExtent l="19050" t="19050" r="26670" b="23495"/>
-            <wp:docPr id="27" name="Imagen 27"/>
+          <wp:inline distT="0" distB="0" distL="0" distR="0" wp14:anchorId="6EEE75F2" wp14:editId="137C804D">
+            <wp:extent cx="5953540" cy="2786806"/>
+            <wp:effectExtent l="19050" t="19050" r="9525" b="13970"/>
+            <wp:docPr id="18" name="Imagen 18"/>
             <wp:cNvGraphicFramePr>
               <a:graphicFrameLocks xmlns:a="http://schemas.openxmlformats.org/drawingml/2006/main" noChangeAspect="1"/>
             </wp:cNvGraphicFramePr>
@@ -2432,7 +2316,7 @@
                   <pic:spPr>
                     <a:xfrm>
                       <a:off x="0" y="0"/>
-                      <a:ext cx="5612130" cy="2643505"/>
+                      <a:ext cx="5972204" cy="2795542"/>
                     </a:xfrm>
                     <a:prstGeom prst="rect">
                       <a:avLst/>
@@ -2476,23 +2360,262 @@
           <w:i/>
           <w:szCs w:val="24"/>
         </w:rPr>
+        <w:t>12</w:t>
+      </w:r>
+      <w:r>
+        <w:rPr>
+          <w:rFonts w:ascii="Times New Roman" w:hAnsi="Times New Roman" w:cs="Times New Roman"/>
+          <w:i/>
+          <w:szCs w:val="24"/>
+        </w:rPr>
+        <w:t xml:space="preserve">: árbol de sintaxis de la sentencia </w:t>
+      </w:r>
+      <w:proofErr w:type="spellStart"/>
+      <w:r>
+        <w:rPr>
+          <w:rFonts w:ascii="Times New Roman" w:hAnsi="Times New Roman" w:cs="Times New Roman"/>
+          <w:i/>
+          <w:szCs w:val="24"/>
+        </w:rPr>
+        <w:t>if-else</w:t>
+      </w:r>
+      <w:proofErr w:type="spellEnd"/>
+      <w:r>
+        <w:rPr>
+          <w:rFonts w:ascii="Times New Roman" w:hAnsi="Times New Roman" w:cs="Times New Roman"/>
+          <w:i/>
+          <w:szCs w:val="24"/>
+        </w:rPr>
+        <w:t>.</w:t>
+      </w:r>
+    </w:p>
+    <w:p>
+      <w:pPr>
+        <w:spacing w:line="360" w:lineRule="auto"/>
+        <w:jc w:val="center"/>
+        <w:rPr>
+          <w:rFonts w:ascii="Times New Roman" w:hAnsi="Times New Roman" w:cs="Times New Roman"/>
+          <w:i/>
+          <w:szCs w:val="24"/>
+        </w:rPr>
+      </w:pPr>
+    </w:p>
+    <w:p>
+      <w:pPr>
+        <w:spacing w:line="360" w:lineRule="auto"/>
+        <w:jc w:val="center"/>
+        <w:rPr>
+          <w:rFonts w:ascii="Times New Roman" w:hAnsi="Times New Roman" w:cs="Times New Roman"/>
+          <w:i/>
+          <w:szCs w:val="24"/>
+        </w:rPr>
+      </w:pPr>
+    </w:p>
+    <w:p>
+      <w:pPr>
+        <w:pStyle w:val="Prrafodelista"/>
+        <w:numPr>
+          <w:ilvl w:val="1"/>
+          <w:numId w:val="1"/>
+        </w:numPr>
+        <w:spacing w:line="360" w:lineRule="auto"/>
+        <w:jc w:val="both"/>
+        <w:rPr>
+          <w:rFonts w:ascii="Times New Roman" w:hAnsi="Times New Roman" w:cs="Times New Roman"/>
+          <w:i/>
+          <w:szCs w:val="24"/>
+        </w:rPr>
+      </w:pPr>
+      <w:r>
+        <w:rPr>
+          <w:rFonts w:ascii="Times New Roman" w:hAnsi="Times New Roman" w:cs="Times New Roman"/>
+          <w:sz w:val="24"/>
+          <w:szCs w:val="24"/>
+        </w:rPr>
+        <w:t>PRINTF</w:t>
+      </w:r>
+      <w:r>
+        <w:rPr>
+          <w:rFonts w:ascii="Times New Roman" w:hAnsi="Times New Roman" w:cs="Times New Roman"/>
+          <w:sz w:val="24"/>
+          <w:szCs w:val="24"/>
+        </w:rPr>
+        <w:t xml:space="preserve">: El árbol de sintaxis </w:t>
+      </w:r>
+      <w:r>
+        <w:rPr>
+          <w:rFonts w:ascii="Times New Roman" w:hAnsi="Times New Roman" w:cs="Times New Roman"/>
+          <w:i/>
+          <w:sz w:val="24"/>
+          <w:szCs w:val="24"/>
+        </w:rPr>
+        <w:t>Imagen14</w:t>
+      </w:r>
+      <w:r>
+        <w:rPr>
+          <w:rFonts w:ascii="Times New Roman" w:hAnsi="Times New Roman" w:cs="Times New Roman"/>
+          <w:sz w:val="24"/>
+          <w:szCs w:val="24"/>
+        </w:rPr>
+        <w:t xml:space="preserve"> será</w:t>
+      </w:r>
+      <w:r>
+        <w:rPr>
+          <w:rFonts w:ascii="Times New Roman" w:hAnsi="Times New Roman" w:cs="Times New Roman"/>
+          <w:sz w:val="24"/>
+          <w:szCs w:val="24"/>
+        </w:rPr>
+        <w:t xml:space="preserve"> la representación del código de la </w:t>
+      </w:r>
+      <w:r>
+        <w:rPr>
+          <w:rFonts w:ascii="Times New Roman" w:hAnsi="Times New Roman" w:cs="Times New Roman"/>
+          <w:i/>
+          <w:sz w:val="24"/>
+          <w:szCs w:val="24"/>
+        </w:rPr>
+        <w:t>Imagen</w:t>
+      </w:r>
+      <w:r>
+        <w:rPr>
+          <w:rFonts w:ascii="Times New Roman" w:hAnsi="Times New Roman" w:cs="Times New Roman"/>
+          <w:i/>
+          <w:sz w:val="24"/>
+          <w:szCs w:val="24"/>
+        </w:rPr>
         <w:t>1</w:t>
       </w:r>
       <w:r>
         <w:rPr>
           <w:rFonts w:ascii="Times New Roman" w:hAnsi="Times New Roman" w:cs="Times New Roman"/>
           <w:i/>
-          <w:szCs w:val="24"/>
-        </w:rPr>
-        <w:t>2</w:t>
-      </w:r>
-      <w:r>
-        <w:rPr>
-          <w:rFonts w:ascii="Times New Roman" w:hAnsi="Times New Roman" w:cs="Times New Roman"/>
-          <w:i/>
-          <w:szCs w:val="24"/>
-        </w:rPr>
-        <w:t xml:space="preserve">: árbol de sintaxis de la sentencia </w:t>
+          <w:sz w:val="24"/>
+          <w:szCs w:val="24"/>
+        </w:rPr>
+        <w:t>3</w:t>
+      </w:r>
+      <w:r>
+        <w:rPr>
+          <w:rFonts w:ascii="Times New Roman" w:hAnsi="Times New Roman" w:cs="Times New Roman"/>
+          <w:sz w:val="24"/>
+          <w:szCs w:val="24"/>
+        </w:rPr>
+        <w:t>.</w:t>
+      </w:r>
+    </w:p>
+    <w:p>
+      <w:pPr>
+        <w:spacing w:line="360" w:lineRule="auto"/>
+        <w:jc w:val="both"/>
+        <w:rPr>
+          <w:rFonts w:ascii="Times New Roman" w:hAnsi="Times New Roman" w:cs="Times New Roman"/>
+          <w:i/>
+          <w:szCs w:val="24"/>
+        </w:rPr>
+      </w:pPr>
+    </w:p>
+    <w:p>
+      <w:pPr>
+        <w:spacing w:line="360" w:lineRule="auto"/>
+        <w:jc w:val="center"/>
+        <w:rPr>
+          <w:rFonts w:ascii="Times New Roman" w:hAnsi="Times New Roman" w:cs="Times New Roman"/>
+          <w:i/>
+          <w:szCs w:val="24"/>
+        </w:rPr>
+      </w:pPr>
+      <w:r>
+        <w:rPr>
+          <w:rFonts w:ascii="Times New Roman" w:hAnsi="Times New Roman" w:cs="Times New Roman"/>
+          <w:i/>
+          <w:szCs w:val="24"/>
+        </w:rPr>
+        <w:drawing>
+          <wp:inline distT="0" distB="0" distL="0" distR="0" wp14:anchorId="74AA4B8B" wp14:editId="4EC9972A">
+            <wp:extent cx="5356604" cy="536713"/>
+            <wp:effectExtent l="0" t="0" r="0" b="0"/>
+            <wp:docPr id="19" name="Imagen 19"/>
+            <wp:cNvGraphicFramePr>
+              <a:graphicFrameLocks xmlns:a="http://schemas.openxmlformats.org/drawingml/2006/main" noChangeAspect="1"/>
+            </wp:cNvGraphicFramePr>
+            <a:graphic xmlns:a="http://schemas.openxmlformats.org/drawingml/2006/main">
+              <a:graphicData uri="http://schemas.openxmlformats.org/drawingml/2006/picture">
+                <pic:pic xmlns:pic="http://schemas.openxmlformats.org/drawingml/2006/picture">
+                  <pic:nvPicPr>
+                    <pic:cNvPr id="1" name=""/>
+                    <pic:cNvPicPr/>
+                  </pic:nvPicPr>
+                  <pic:blipFill>
+                    <a:blip r:embed="rId19"/>
+                    <a:stretch>
+                      <a:fillRect/>
+                    </a:stretch>
+                  </pic:blipFill>
+                  <pic:spPr>
+                    <a:xfrm>
+                      <a:off x="0" y="0"/>
+                      <a:ext cx="5412588" cy="542322"/>
+                    </a:xfrm>
+                    <a:prstGeom prst="rect">
+                      <a:avLst/>
+                    </a:prstGeom>
+                  </pic:spPr>
+                </pic:pic>
+              </a:graphicData>
+            </a:graphic>
+          </wp:inline>
+        </w:drawing>
+      </w:r>
+    </w:p>
+    <w:p>
+      <w:pPr>
+        <w:spacing w:line="360" w:lineRule="auto"/>
+        <w:jc w:val="center"/>
+        <w:rPr>
+          <w:rFonts w:ascii="Times New Roman" w:hAnsi="Times New Roman" w:cs="Times New Roman"/>
+          <w:i/>
+          <w:szCs w:val="24"/>
+        </w:rPr>
+      </w:pPr>
+      <w:r>
+        <w:rPr>
+          <w:rFonts w:ascii="Times New Roman" w:hAnsi="Times New Roman" w:cs="Times New Roman"/>
+          <w:i/>
+          <w:szCs w:val="24"/>
+        </w:rPr>
+        <w:t>Imagen</w:t>
+      </w:r>
+      <w:r>
+        <w:rPr>
+          <w:rFonts w:ascii="Times New Roman" w:hAnsi="Times New Roman" w:cs="Times New Roman"/>
+          <w:i/>
+          <w:szCs w:val="24"/>
+        </w:rPr>
+        <w:t>1</w:t>
+      </w:r>
+      <w:r>
+        <w:rPr>
+          <w:rFonts w:ascii="Times New Roman" w:hAnsi="Times New Roman" w:cs="Times New Roman"/>
+          <w:i/>
+          <w:szCs w:val="24"/>
+        </w:rPr>
+        <w:t>3</w:t>
+      </w:r>
+      <w:r>
+        <w:rPr>
+          <w:rFonts w:ascii="Times New Roman" w:hAnsi="Times New Roman" w:cs="Times New Roman"/>
+          <w:i/>
+          <w:szCs w:val="24"/>
+        </w:rPr>
+        <w:t xml:space="preserve">: Ejemplo de </w:t>
+      </w:r>
+      <w:r>
+        <w:rPr>
+          <w:rFonts w:ascii="Times New Roman" w:hAnsi="Times New Roman" w:cs="Times New Roman"/>
+          <w:i/>
+          <w:szCs w:val="24"/>
+        </w:rPr>
+        <w:t xml:space="preserve">función </w:t>
       </w:r>
       <w:proofErr w:type="spellStart"/>
       <w:r>
@@ -2501,7 +2624,7 @@
           <w:i/>
           <w:szCs w:val="24"/>
         </w:rPr>
-        <w:t>if-else</w:t>
+        <w:t>printf</w:t>
       </w:r>
       <w:proofErr w:type="spellEnd"/>
       <w:r>
@@ -2510,8 +2633,391 @@
           <w:i/>
           <w:szCs w:val="24"/>
         </w:rPr>
+        <w:t xml:space="preserve"> </w:t>
+      </w:r>
+      <w:r>
+        <w:rPr>
+          <w:rFonts w:ascii="Times New Roman" w:hAnsi="Times New Roman" w:cs="Times New Roman"/>
+          <w:i/>
+          <w:szCs w:val="24"/>
+        </w:rPr>
+        <w:t>en lenguaje C.</w:t>
+      </w:r>
+    </w:p>
+    <w:p>
+      <w:pPr>
+        <w:spacing w:line="360" w:lineRule="auto"/>
+        <w:jc w:val="center"/>
+        <w:rPr>
+          <w:rFonts w:ascii="Times New Roman" w:hAnsi="Times New Roman" w:cs="Times New Roman"/>
+          <w:i/>
+          <w:szCs w:val="24"/>
+        </w:rPr>
+      </w:pPr>
+    </w:p>
+    <w:p>
+      <w:pPr>
+        <w:spacing w:line="360" w:lineRule="auto"/>
+        <w:jc w:val="both"/>
+        <w:rPr>
+          <w:rFonts w:ascii="Times New Roman" w:hAnsi="Times New Roman" w:cs="Times New Roman"/>
+          <w:i/>
+          <w:szCs w:val="24"/>
+        </w:rPr>
+      </w:pPr>
+    </w:p>
+    <w:p>
+      <w:pPr>
+        <w:spacing w:line="360" w:lineRule="auto"/>
+        <w:jc w:val="both"/>
+        <w:rPr>
+          <w:rFonts w:ascii="Times New Roman" w:hAnsi="Times New Roman" w:cs="Times New Roman"/>
+          <w:i/>
+          <w:szCs w:val="24"/>
+        </w:rPr>
+      </w:pPr>
+    </w:p>
+    <w:p>
+      <w:pPr>
+        <w:spacing w:line="360" w:lineRule="auto"/>
+        <w:jc w:val="both"/>
+        <w:rPr>
+          <w:rFonts w:ascii="Times New Roman" w:hAnsi="Times New Roman" w:cs="Times New Roman"/>
+          <w:i/>
+          <w:szCs w:val="24"/>
+        </w:rPr>
+      </w:pPr>
+    </w:p>
+    <w:p>
+      <w:pPr>
+        <w:spacing w:line="360" w:lineRule="auto"/>
+        <w:jc w:val="both"/>
+        <w:rPr>
+          <w:rFonts w:ascii="Times New Roman" w:hAnsi="Times New Roman" w:cs="Times New Roman"/>
+          <w:i/>
+          <w:szCs w:val="24"/>
+        </w:rPr>
+      </w:pPr>
+    </w:p>
+    <w:p>
+      <w:pPr>
+        <w:spacing w:line="360" w:lineRule="auto"/>
+        <w:jc w:val="both"/>
+        <w:rPr>
+          <w:rFonts w:ascii="Times New Roman" w:hAnsi="Times New Roman" w:cs="Times New Roman"/>
+          <w:i/>
+          <w:szCs w:val="24"/>
+        </w:rPr>
+      </w:pPr>
+    </w:p>
+    <w:p>
+      <w:pPr>
+        <w:pStyle w:val="Prrafodelista"/>
+        <w:numPr>
+          <w:ilvl w:val="1"/>
+          <w:numId w:val="1"/>
+        </w:numPr>
+        <w:spacing w:line="360" w:lineRule="auto"/>
+        <w:jc w:val="both"/>
+        <w:rPr>
+          <w:rFonts w:ascii="Times New Roman" w:hAnsi="Times New Roman" w:cs="Times New Roman"/>
+          <w:i/>
+          <w:szCs w:val="24"/>
+        </w:rPr>
+      </w:pPr>
+      <w:r>
+        <w:rPr>
+          <w:rFonts w:ascii="Times New Roman" w:hAnsi="Times New Roman" w:cs="Times New Roman"/>
+          <w:sz w:val="24"/>
+          <w:szCs w:val="24"/>
+        </w:rPr>
+        <w:t xml:space="preserve">SCANF: </w:t>
+      </w:r>
+      <w:r>
+        <w:rPr>
+          <w:rFonts w:ascii="Times New Roman" w:hAnsi="Times New Roman" w:cs="Times New Roman"/>
+          <w:sz w:val="24"/>
+          <w:szCs w:val="24"/>
+        </w:rPr>
+        <w:t xml:space="preserve">El árbol de sintaxis </w:t>
+      </w:r>
+      <w:r>
+        <w:rPr>
+          <w:rFonts w:ascii="Times New Roman" w:hAnsi="Times New Roman" w:cs="Times New Roman"/>
+          <w:i/>
+          <w:sz w:val="24"/>
+          <w:szCs w:val="24"/>
+        </w:rPr>
+        <w:t>Imagen1</w:t>
+      </w:r>
+      <w:r>
+        <w:rPr>
+          <w:rFonts w:ascii="Times New Roman" w:hAnsi="Times New Roman" w:cs="Times New Roman"/>
+          <w:i/>
+          <w:sz w:val="24"/>
+          <w:szCs w:val="24"/>
+        </w:rPr>
+        <w:t>6</w:t>
+      </w:r>
+      <w:r>
+        <w:rPr>
+          <w:rFonts w:ascii="Times New Roman" w:hAnsi="Times New Roman" w:cs="Times New Roman"/>
+          <w:sz w:val="24"/>
+          <w:szCs w:val="24"/>
+        </w:rPr>
+        <w:t xml:space="preserve"> será la representación del código de la </w:t>
+      </w:r>
+      <w:r>
+        <w:rPr>
+          <w:rFonts w:ascii="Times New Roman" w:hAnsi="Times New Roman" w:cs="Times New Roman"/>
+          <w:i/>
+          <w:sz w:val="24"/>
+          <w:szCs w:val="24"/>
+        </w:rPr>
+        <w:t>Imagen</w:t>
+      </w:r>
+      <w:r>
+        <w:rPr>
+          <w:rFonts w:ascii="Times New Roman" w:hAnsi="Times New Roman" w:cs="Times New Roman"/>
+          <w:i/>
+          <w:sz w:val="24"/>
+          <w:szCs w:val="24"/>
+        </w:rPr>
+        <w:t>1</w:t>
+      </w:r>
+      <w:r>
+        <w:rPr>
+          <w:rFonts w:ascii="Times New Roman" w:hAnsi="Times New Roman" w:cs="Times New Roman"/>
+          <w:i/>
+          <w:sz w:val="24"/>
+          <w:szCs w:val="24"/>
+        </w:rPr>
+        <w:t>5</w:t>
+      </w:r>
+      <w:r>
+        <w:rPr>
+          <w:rFonts w:ascii="Times New Roman" w:hAnsi="Times New Roman" w:cs="Times New Roman"/>
+          <w:sz w:val="24"/>
+          <w:szCs w:val="24"/>
+        </w:rPr>
         <w:t>.</w:t>
       </w:r>
+    </w:p>
+    <w:p>
+      <w:pPr>
+        <w:spacing w:line="360" w:lineRule="auto"/>
+        <w:jc w:val="both"/>
+        <w:rPr>
+          <w:rFonts w:ascii="Times New Roman" w:hAnsi="Times New Roman" w:cs="Times New Roman"/>
+          <w:i/>
+          <w:szCs w:val="24"/>
+        </w:rPr>
+      </w:pPr>
+    </w:p>
+    <w:p>
+      <w:pPr>
+        <w:pStyle w:val="Prrafodelista"/>
+        <w:spacing w:line="360" w:lineRule="auto"/>
+        <w:ind w:left="360" w:firstLine="360"/>
+        <w:jc w:val="center"/>
+        <w:rPr>
+          <w:rFonts w:ascii="Times New Roman" w:hAnsi="Times New Roman" w:cs="Times New Roman"/>
+          <w:sz w:val="24"/>
+          <w:szCs w:val="24"/>
+        </w:rPr>
+      </w:pPr>
+      <w:r>
+        <w:rPr>
+          <w:rFonts w:ascii="Times New Roman" w:hAnsi="Times New Roman" w:cs="Times New Roman"/>
+          <w:sz w:val="24"/>
+          <w:szCs w:val="24"/>
+        </w:rPr>
+        <w:drawing>
+          <wp:inline distT="0" distB="0" distL="0" distR="0" wp14:anchorId="217D8E73" wp14:editId="42EB2C49">
+            <wp:extent cx="2170705" cy="477078"/>
+            <wp:effectExtent l="0" t="0" r="1270" b="0"/>
+            <wp:docPr id="20" name="Imagen 20"/>
+            <wp:cNvGraphicFramePr>
+              <a:graphicFrameLocks xmlns:a="http://schemas.openxmlformats.org/drawingml/2006/main" noChangeAspect="1"/>
+            </wp:cNvGraphicFramePr>
+            <a:graphic xmlns:a="http://schemas.openxmlformats.org/drawingml/2006/main">
+              <a:graphicData uri="http://schemas.openxmlformats.org/drawingml/2006/picture">
+                <pic:pic xmlns:pic="http://schemas.openxmlformats.org/drawingml/2006/picture">
+                  <pic:nvPicPr>
+                    <pic:cNvPr id="1" name=""/>
+                    <pic:cNvPicPr/>
+                  </pic:nvPicPr>
+                  <pic:blipFill>
+                    <a:blip r:embed="rId20"/>
+                    <a:stretch>
+                      <a:fillRect/>
+                    </a:stretch>
+                  </pic:blipFill>
+                  <pic:spPr>
+                    <a:xfrm>
+                      <a:off x="0" y="0"/>
+                      <a:ext cx="2170705" cy="477078"/>
+                    </a:xfrm>
+                    <a:prstGeom prst="rect">
+                      <a:avLst/>
+                    </a:prstGeom>
+                  </pic:spPr>
+                </pic:pic>
+              </a:graphicData>
+            </a:graphic>
+          </wp:inline>
+        </w:drawing>
+      </w:r>
+    </w:p>
+    <w:p>
+      <w:pPr>
+        <w:spacing w:line="360" w:lineRule="auto"/>
+        <w:jc w:val="center"/>
+        <w:rPr>
+          <w:rFonts w:ascii="Times New Roman" w:hAnsi="Times New Roman" w:cs="Times New Roman"/>
+          <w:i/>
+          <w:szCs w:val="24"/>
+        </w:rPr>
+      </w:pPr>
+      <w:r>
+        <w:rPr>
+          <w:rFonts w:ascii="Times New Roman" w:hAnsi="Times New Roman" w:cs="Times New Roman"/>
+          <w:i/>
+          <w:szCs w:val="24"/>
+        </w:rPr>
+        <w:t>Imagen</w:t>
+      </w:r>
+      <w:r>
+        <w:rPr>
+          <w:rFonts w:ascii="Times New Roman" w:hAnsi="Times New Roman" w:cs="Times New Roman"/>
+          <w:i/>
+          <w:szCs w:val="24"/>
+        </w:rPr>
+        <w:t>1</w:t>
+      </w:r>
+      <w:r>
+        <w:rPr>
+          <w:rFonts w:ascii="Times New Roman" w:hAnsi="Times New Roman" w:cs="Times New Roman"/>
+          <w:i/>
+          <w:szCs w:val="24"/>
+        </w:rPr>
+        <w:t>5</w:t>
+      </w:r>
+      <w:r>
+        <w:rPr>
+          <w:rFonts w:ascii="Times New Roman" w:hAnsi="Times New Roman" w:cs="Times New Roman"/>
+          <w:i/>
+          <w:szCs w:val="24"/>
+        </w:rPr>
+        <w:t xml:space="preserve">: Ejemplo de </w:t>
+      </w:r>
+      <w:r>
+        <w:rPr>
+          <w:rFonts w:ascii="Times New Roman" w:hAnsi="Times New Roman" w:cs="Times New Roman"/>
+          <w:i/>
+          <w:szCs w:val="24"/>
+        </w:rPr>
+        <w:t xml:space="preserve">función </w:t>
+      </w:r>
+      <w:proofErr w:type="spellStart"/>
+      <w:r>
+        <w:rPr>
+          <w:rFonts w:ascii="Times New Roman" w:hAnsi="Times New Roman" w:cs="Times New Roman"/>
+          <w:i/>
+          <w:szCs w:val="24"/>
+        </w:rPr>
+        <w:t>scanf</w:t>
+      </w:r>
+      <w:proofErr w:type="spellEnd"/>
+      <w:r>
+        <w:rPr>
+          <w:rFonts w:ascii="Times New Roman" w:hAnsi="Times New Roman" w:cs="Times New Roman"/>
+          <w:i/>
+          <w:szCs w:val="24"/>
+        </w:rPr>
+        <w:t xml:space="preserve"> </w:t>
+      </w:r>
+      <w:r>
+        <w:rPr>
+          <w:rFonts w:ascii="Times New Roman" w:hAnsi="Times New Roman" w:cs="Times New Roman"/>
+          <w:i/>
+          <w:szCs w:val="24"/>
+        </w:rPr>
+        <w:t>en lenguaje C.</w:t>
+      </w:r>
+    </w:p>
+    <w:p>
+      <w:pPr>
+        <w:pStyle w:val="Prrafodelista"/>
+        <w:spacing w:line="360" w:lineRule="auto"/>
+        <w:ind w:left="360" w:firstLine="360"/>
+        <w:jc w:val="center"/>
+        <w:rPr>
+          <w:rFonts w:ascii="Times New Roman" w:hAnsi="Times New Roman" w:cs="Times New Roman"/>
+          <w:sz w:val="24"/>
+          <w:szCs w:val="24"/>
+        </w:rPr>
+      </w:pPr>
+    </w:p>
+    <w:p>
+      <w:pPr>
+        <w:pStyle w:val="Prrafodelista"/>
+        <w:spacing w:line="360" w:lineRule="auto"/>
+        <w:ind w:left="360"/>
+        <w:rPr>
+          <w:rFonts w:ascii="Times New Roman" w:hAnsi="Times New Roman" w:cs="Times New Roman"/>
+          <w:szCs w:val="24"/>
+        </w:rPr>
+      </w:pPr>
+    </w:p>
+    <w:p>
+      <w:pPr>
+        <w:pStyle w:val="Prrafodelista"/>
+        <w:spacing w:line="360" w:lineRule="auto"/>
+        <w:ind w:left="360"/>
+        <w:rPr>
+          <w:rFonts w:ascii="Times New Roman" w:hAnsi="Times New Roman" w:cs="Times New Roman"/>
+          <w:i/>
+          <w:szCs w:val="24"/>
+        </w:rPr>
+      </w:pPr>
+    </w:p>
+    <w:p>
+      <w:pPr>
+        <w:pStyle w:val="Prrafodelista"/>
+        <w:spacing w:line="360" w:lineRule="auto"/>
+        <w:ind w:left="360"/>
+        <w:rPr>
+          <w:rFonts w:ascii="Times New Roman" w:hAnsi="Times New Roman" w:cs="Times New Roman"/>
+          <w:i/>
+          <w:szCs w:val="24"/>
+        </w:rPr>
+      </w:pPr>
+    </w:p>
+    <w:p>
+      <w:pPr>
+        <w:pStyle w:val="Prrafodelista"/>
+        <w:spacing w:line="360" w:lineRule="auto"/>
+        <w:ind w:left="360"/>
+        <w:rPr>
+          <w:rFonts w:ascii="Times New Roman" w:hAnsi="Times New Roman" w:cs="Times New Roman"/>
+          <w:i/>
+          <w:szCs w:val="24"/>
+        </w:rPr>
+      </w:pPr>
+    </w:p>
+    <w:p>
+      <w:pPr>
+        <w:pStyle w:val="Prrafodelista"/>
+        <w:spacing w:line="360" w:lineRule="auto"/>
+        <w:ind w:left="360" w:firstLine="360"/>
+        <w:jc w:val="both"/>
+        <w:rPr>
+          <w:rFonts w:ascii="Times New Roman" w:hAnsi="Times New Roman" w:cs="Times New Roman"/>
+          <w:i/>
+          <w:szCs w:val="24"/>
+        </w:rPr>
+      </w:pPr>
     </w:p>
     <w:sectPr>
       <w:pgSz w:w="12240" w:h="15840"/>
@@ -2524,7 +3030,7 @@
 </file>
 
 <file path=word/numbering.xml><?xml version="1.0" encoding="utf-8"?>
-<w:numbering xmlns:wpc="http://schemas.microsoft.com/office/word/2010/wordprocessingCanvas" xmlns:cx="http://schemas.microsoft.com/office/drawing/2014/chartex" xmlns:cx1="http://schemas.microsoft.com/office/drawing/2015/9/8/chartex" xmlns:cx2="http://schemas.microsoft.com/office/drawing/2015/10/21/chartex" xmlns:cx3="http://schemas.microsoft.com/office/drawing/2016/5/9/chartex" xmlns:cx4="http://schemas.microsoft.com/office/drawing/2016/5/10/chartex" xmlns:cx5="http://schemas.microsoft.com/office/drawing/2016/5/11/chartex" xmlns:cx6="http://schemas.microsoft.com/office/drawing/2016/5/12/chartex" xmlns:cx7="http://schemas.microsoft.com/office/drawing/2016/5/13/chartex" xmlns:cx8="http://schemas.microsoft.com/office/drawing/2016/5/14/chartex" xmlns:mc="http://schemas.openxmlformats.org/markup-compatibility/2006" xmlns:aink="http://schemas.microsoft.com/office/drawing/2016/ink" xmlns:am3d="http://schemas.microsoft.com/office/drawing/2017/model3d" xmlns:o="urn:schemas-microsoft-com:office:office" xmlns:r="http://schemas.openxmlformats.org/officeDocument/2006/relationships" xmlns:m="http://schemas.openxmlformats.org/officeDocument/2006/math" xmlns:v="urn:schemas-microsoft-com:vml" xmlns:wp14="http://schemas.microsoft.com/office/word/2010/wordprocessingDrawing" xmlns:wp="http://schemas.openxmlformats.org/drawingml/2006/wordprocessingDrawing" xmlns:w10="urn:schemas-microsoft-com:office:word" xmlns:w="http://schemas.openxmlformats.org/wordprocessingml/2006/main" xmlns:w14="http://schemas.microsoft.com/office/word/2010/wordml" xmlns:w15="http://schemas.microsoft.com/office/word/2012/wordml" xmlns:w16cex="http://schemas.microsoft.com/office/word/2018/wordml/cex" xmlns:w16cid="http://schemas.microsoft.com/office/word/2016/wordml/cid" xmlns:w16="http://schemas.microsoft.com/office/word/2018/wordml" xmlns:w16sdtdh="http://schemas.microsoft.com/office/word/2020/wordml/sdtdatahash" xmlns:w16se="http://schemas.microsoft.com/office/word/2015/wordml/symex" xmlns:wpg="http://schemas.microsoft.com/office/word/2010/wordprocessingGroup" xmlns:wpi="http://schemas.microsoft.com/office/word/2010/wordprocessingInk" xmlns:wne="http://schemas.microsoft.com/office/word/2006/wordml" xmlns:wps="http://schemas.microsoft.com/office/word/2010/wordprocessingShape" mc:Ignorable="w14 w15 w16se w16cid w16 w16cex w16sdtdh wp14">
+<w:numbering xmlns:wpc="http://schemas.microsoft.com/office/word/2010/wordprocessingCanvas" xmlns:cx="http://schemas.microsoft.com/office/drawing/2014/chartex" xmlns:cx1="http://schemas.microsoft.com/office/drawing/2015/9/8/chartex" xmlns:mc="http://schemas.openxmlformats.org/markup-compatibility/2006" xmlns:o="urn:schemas-microsoft-com:office:office" xmlns:r="http://schemas.openxmlformats.org/officeDocument/2006/relationships" xmlns:m="http://schemas.openxmlformats.org/officeDocument/2006/math" xmlns:v="urn:schemas-microsoft-com:vml" xmlns:wp14="http://schemas.microsoft.com/office/word/2010/wordprocessingDrawing" xmlns:wp="http://schemas.openxmlformats.org/drawingml/2006/wordprocessingDrawing" xmlns:w10="urn:schemas-microsoft-com:office:word" xmlns:w="http://schemas.openxmlformats.org/wordprocessingml/2006/main" xmlns:w14="http://schemas.microsoft.com/office/word/2010/wordml" xmlns:w15="http://schemas.microsoft.com/office/word/2012/wordml" xmlns:w16se="http://schemas.microsoft.com/office/word/2015/wordml/symex" xmlns:wpg="http://schemas.microsoft.com/office/word/2010/wordprocessingGroup" xmlns:wpi="http://schemas.microsoft.com/office/word/2010/wordprocessingInk" xmlns:wne="http://schemas.microsoft.com/office/word/2006/wordml" xmlns:wps="http://schemas.microsoft.com/office/word/2010/wordprocessingShape" mc:Ignorable="w14 w15 w16se wp14">
   <w:abstractNum w:abstractNumId="0" w15:restartNumberingAfterBreak="0">
     <w:nsid w:val="1FFE1D87"/>
     <w:multiLevelType w:val="multilevel"/>
@@ -2905,7 +3411,7 @@
 </file>
 
 <file path=word/styles.xml><?xml version="1.0" encoding="utf-8"?>
-<w:styles xmlns:mc="http://schemas.openxmlformats.org/markup-compatibility/2006" xmlns:r="http://schemas.openxmlformats.org/officeDocument/2006/relationships" xmlns:w="http://schemas.openxmlformats.org/wordprocessingml/2006/main" xmlns:w14="http://schemas.microsoft.com/office/word/2010/wordml" xmlns:w15="http://schemas.microsoft.com/office/word/2012/wordml" xmlns:w16cex="http://schemas.microsoft.com/office/word/2018/wordml/cex" xmlns:w16cid="http://schemas.microsoft.com/office/word/2016/wordml/cid" xmlns:w16="http://schemas.microsoft.com/office/word/2018/wordml" xmlns:w16sdtdh="http://schemas.microsoft.com/office/word/2020/wordml/sdtdatahash" xmlns:w16se="http://schemas.microsoft.com/office/word/2015/wordml/symex" mc:Ignorable="w14 w15 w16se w16cid w16 w16cex w16sdtdh">
+<w:styles xmlns:mc="http://schemas.openxmlformats.org/markup-compatibility/2006" xmlns:r="http://schemas.openxmlformats.org/officeDocument/2006/relationships" xmlns:w="http://schemas.openxmlformats.org/wordprocessingml/2006/main" xmlns:w14="http://schemas.microsoft.com/office/word/2010/wordml" xmlns:w15="http://schemas.microsoft.com/office/word/2012/wordml" xmlns:w16se="http://schemas.microsoft.com/office/word/2015/wordml/symex" mc:Ignorable="w14 w15 w16se">
   <w:docDefaults>
     <w:rPrDefault>
       <w:rPr>
@@ -2921,7 +3427,7 @@
       </w:pPr>
     </w:pPrDefault>
   </w:docDefaults>
-  <w:latentStyles w:defLockedState="0" w:defUIPriority="99" w:defSemiHidden="0" w:defUnhideWhenUsed="0" w:defQFormat="0" w:count="376">
+  <w:latentStyles w:defLockedState="0" w:defUIPriority="99" w:defSemiHidden="0" w:defUnhideWhenUsed="0" w:defQFormat="0" w:count="371">
     <w:lsdException w:name="Normal" w:uiPriority="0" w:qFormat="1"/>
     <w:lsdException w:name="heading 1" w:uiPriority="9" w:qFormat="1"/>
     <w:lsdException w:name="heading 2" w:semiHidden="1" w:uiPriority="9" w:unhideWhenUsed="1" w:qFormat="1"/>
@@ -3293,16 +3799,11 @@
     <w:lsdException w:name="List Table 5 Dark Accent 6" w:uiPriority="50"/>
     <w:lsdException w:name="List Table 6 Colorful Accent 6" w:uiPriority="51"/>
     <w:lsdException w:name="List Table 7 Colorful Accent 6" w:uiPriority="52"/>
-    <w:lsdException w:name="Mention" w:semiHidden="1" w:unhideWhenUsed="1"/>
-    <w:lsdException w:name="Smart Hyperlink" w:semiHidden="1" w:unhideWhenUsed="1"/>
-    <w:lsdException w:name="Hashtag" w:semiHidden="1" w:unhideWhenUsed="1"/>
-    <w:lsdException w:name="Unresolved Mention" w:semiHidden="1" w:unhideWhenUsed="1"/>
-    <w:lsdException w:name="Smart Link" w:semiHidden="1" w:unhideWhenUsed="1"/>
   </w:latentStyles>
   <w:style w:type="paragraph" w:default="1" w:styleId="Normal">
     <w:name w:val="Normal"/>
     <w:qFormat/>
-    <w:rsid w:val="001F19B2"/>
+    <w:rsid w:val="00451F17"/>
     <w:rPr>
       <w:lang w:val="es-CO"/>
     </w:rPr>
@@ -3310,6 +3811,7 @@
   <w:style w:type="character" w:default="1" w:styleId="Fuentedeprrafopredeter">
     <w:name w:val="Default Paragraph Font"/>
     <w:uiPriority w:val="1"/>
+    <w:semiHidden/>
     <w:unhideWhenUsed/>
   </w:style>
   <w:style w:type="table" w:default="1" w:styleId="Tablanormal">
@@ -3613,7 +4115,7 @@
 </file>
 
 <file path=customXml/itemProps1.xml><?xml version="1.0" encoding="utf-8"?>
-<ds:datastoreItem xmlns:ds="http://schemas.openxmlformats.org/officeDocument/2006/customXml" ds:itemID="{20DCC800-A633-41C2-A8D5-846693126DE3}">
+<ds:datastoreItem xmlns:ds="http://schemas.openxmlformats.org/officeDocument/2006/customXml" ds:itemID="{E403D065-7307-4138-A885-3CE18A2D6681}">
   <ds:schemaRefs>
     <ds:schemaRef ds:uri="http://schemas.openxmlformats.org/officeDocument/2006/bibliography"/>
   </ds:schemaRefs>

</xml_diff>

<commit_message>
Modificacion arboles printf y scanf
</commit_message>
<xml_diff>
--- a/Arboles/Arboles de sintaxis.docx
+++ b/Arboles/Arboles de sintaxis.docx
@@ -728,8 +728,10 @@
       <w:r>
         <w:rPr>
           <w:rFonts w:ascii="Times New Roman" w:hAnsi="Times New Roman" w:cs="Times New Roman"/>
-          <w:sz w:val="24"/>
-          <w:szCs w:val="24"/>
+          <w:noProof/>
+          <w:sz w:val="24"/>
+          <w:szCs w:val="24"/>
+          <w:lang w:val="en-US"/>
         </w:rPr>
         <w:drawing>
           <wp:inline distT="0" distB="0" distL="0" distR="0" wp14:anchorId="731D3E4C" wp14:editId="50C35144">
@@ -1058,8 +1060,10 @@
       <w:r>
         <w:rPr>
           <w:rFonts w:ascii="Times New Roman" w:hAnsi="Times New Roman" w:cs="Times New Roman"/>
-          <w:sz w:val="24"/>
-          <w:szCs w:val="24"/>
+          <w:noProof/>
+          <w:sz w:val="24"/>
+          <w:szCs w:val="24"/>
+          <w:lang w:val="en-US"/>
         </w:rPr>
         <w:drawing>
           <wp:inline distT="0" distB="0" distL="0" distR="0" wp14:anchorId="21A63F29" wp14:editId="08F3D3E2">
@@ -1180,8 +1184,10 @@
       <w:r>
         <w:rPr>
           <w:rFonts w:ascii="Times New Roman" w:hAnsi="Times New Roman" w:cs="Times New Roman"/>
-          <w:sz w:val="24"/>
-          <w:szCs w:val="24"/>
+          <w:noProof/>
+          <w:sz w:val="24"/>
+          <w:szCs w:val="24"/>
+          <w:lang w:val="en-US"/>
         </w:rPr>
         <w:drawing>
           <wp:inline distT="0" distB="0" distL="0" distR="0" wp14:anchorId="7EA181C6" wp14:editId="2987966E">
@@ -1531,7 +1537,9 @@
         <w:rPr>
           <w:rFonts w:ascii="Times New Roman" w:hAnsi="Times New Roman" w:cs="Times New Roman"/>
           <w:i/>
-          <w:szCs w:val="24"/>
+          <w:noProof/>
+          <w:szCs w:val="24"/>
+          <w:lang w:val="en-US"/>
         </w:rPr>
         <w:drawing>
           <wp:inline distT="0" distB="0" distL="0" distR="0" wp14:anchorId="13797166" wp14:editId="3195045D">
@@ -1892,7 +1900,9 @@
         <w:rPr>
           <w:rFonts w:ascii="Times New Roman" w:hAnsi="Times New Roman" w:cs="Times New Roman"/>
           <w:i/>
-          <w:szCs w:val="24"/>
+          <w:noProof/>
+          <w:szCs w:val="24"/>
+          <w:lang w:val="en-US"/>
         </w:rPr>
         <w:drawing>
           <wp:inline distT="0" distB="0" distL="0" distR="0" wp14:anchorId="10AF16D0" wp14:editId="39893949">
@@ -2012,8 +2022,6 @@
           <w:szCs w:val="24"/>
         </w:rPr>
       </w:pPr>
-      <w:bookmarkStart w:id="0" w:name="_GoBack"/>
-      <w:bookmarkEnd w:id="0"/>
     </w:p>
     <w:p>
       <w:pPr>
@@ -2290,7 +2298,9 @@
         <w:rPr>
           <w:rFonts w:ascii="Times New Roman" w:hAnsi="Times New Roman" w:cs="Times New Roman"/>
           <w:i/>
-          <w:szCs w:val="24"/>
+          <w:noProof/>
+          <w:szCs w:val="24"/>
+          <w:lang w:val="en-US"/>
         </w:rPr>
         <w:drawing>
           <wp:inline distT="0" distB="0" distL="0" distR="0" wp14:anchorId="6EEE75F2" wp14:editId="137C804D">
@@ -2402,17 +2412,6 @@
     </w:p>
     <w:p>
       <w:pPr>
-        <w:spacing w:line="360" w:lineRule="auto"/>
-        <w:jc w:val="center"/>
-        <w:rPr>
-          <w:rFonts w:ascii="Times New Roman" w:hAnsi="Times New Roman" w:cs="Times New Roman"/>
-          <w:i/>
-          <w:szCs w:val="24"/>
-        </w:rPr>
-      </w:pPr>
-    </w:p>
-    <w:p>
-      <w:pPr>
         <w:pStyle w:val="Prrafodelista"/>
         <w:numPr>
           <w:ilvl w:val="1"/>
@@ -2432,15 +2431,8 @@
           <w:sz w:val="24"/>
           <w:szCs w:val="24"/>
         </w:rPr>
-        <w:t>PRINTF</w:t>
-      </w:r>
-      <w:r>
-        <w:rPr>
-          <w:rFonts w:ascii="Times New Roman" w:hAnsi="Times New Roman" w:cs="Times New Roman"/>
-          <w:sz w:val="24"/>
-          <w:szCs w:val="24"/>
-        </w:rPr>
-        <w:t xml:space="preserve">: El árbol de sintaxis </w:t>
+        <w:lastRenderedPageBreak/>
+        <w:t xml:space="preserve">PRINTF: El árbol de sintaxis </w:t>
       </w:r>
       <w:r>
         <w:rPr>
@@ -2457,15 +2449,7 @@
           <w:sz w:val="24"/>
           <w:szCs w:val="24"/>
         </w:rPr>
-        <w:t xml:space="preserve"> será</w:t>
-      </w:r>
-      <w:r>
-        <w:rPr>
-          <w:rFonts w:ascii="Times New Roman" w:hAnsi="Times New Roman" w:cs="Times New Roman"/>
-          <w:sz w:val="24"/>
-          <w:szCs w:val="24"/>
-        </w:rPr>
-        <w:t xml:space="preserve"> la representación del código de la </w:t>
+        <w:t xml:space="preserve"> será la representación del código de la </w:t>
       </w:r>
       <w:r>
         <w:rPr>
@@ -2483,16 +2467,7 @@
           <w:sz w:val="24"/>
           <w:szCs w:val="24"/>
         </w:rPr>
-        <w:t>1</w:t>
-      </w:r>
-      <w:r>
-        <w:rPr>
-          <w:rFonts w:ascii="Times New Roman" w:hAnsi="Times New Roman" w:cs="Times New Roman"/>
-          <w:i/>
-          <w:sz w:val="24"/>
-          <w:szCs w:val="24"/>
-        </w:rPr>
-        <w:t>3</w:t>
+        <w:t>13</w:t>
       </w:r>
       <w:r>
         <w:rPr>
@@ -2506,17 +2481,6 @@
     <w:p>
       <w:pPr>
         <w:spacing w:line="360" w:lineRule="auto"/>
-        <w:jc w:val="both"/>
-        <w:rPr>
-          <w:rFonts w:ascii="Times New Roman" w:hAnsi="Times New Roman" w:cs="Times New Roman"/>
-          <w:i/>
-          <w:szCs w:val="24"/>
-        </w:rPr>
-      </w:pPr>
-    </w:p>
-    <w:p>
-      <w:pPr>
-        <w:spacing w:line="360" w:lineRule="auto"/>
         <w:jc w:val="center"/>
         <w:rPr>
           <w:rFonts w:ascii="Times New Roman" w:hAnsi="Times New Roman" w:cs="Times New Roman"/>
@@ -2528,7 +2492,9 @@
         <w:rPr>
           <w:rFonts w:ascii="Times New Roman" w:hAnsi="Times New Roman" w:cs="Times New Roman"/>
           <w:i/>
-          <w:szCs w:val="24"/>
+          <w:noProof/>
+          <w:szCs w:val="24"/>
+          <w:lang w:val="en-US"/>
         </w:rPr>
         <w:drawing>
           <wp:inline distT="0" distB="0" distL="0" distR="0" wp14:anchorId="74AA4B8B" wp14:editId="4EC9972A">
@@ -2591,15 +2557,7 @@
           <w:i/>
           <w:szCs w:val="24"/>
         </w:rPr>
-        <w:t>1</w:t>
-      </w:r>
-      <w:r>
-        <w:rPr>
-          <w:rFonts w:ascii="Times New Roman" w:hAnsi="Times New Roman" w:cs="Times New Roman"/>
-          <w:i/>
-          <w:szCs w:val="24"/>
-        </w:rPr>
-        <w:t>3</w:t>
+        <w:t>13</w:t>
       </w:r>
       <w:r>
         <w:rPr>
@@ -2665,178 +2623,17 @@
           <w:szCs w:val="24"/>
         </w:rPr>
       </w:pPr>
-    </w:p>
-    <w:p>
-      <w:pPr>
-        <w:spacing w:line="360" w:lineRule="auto"/>
-        <w:jc w:val="both"/>
-        <w:rPr>
-          <w:rFonts w:ascii="Times New Roman" w:hAnsi="Times New Roman" w:cs="Times New Roman"/>
-          <w:i/>
-          <w:szCs w:val="24"/>
-        </w:rPr>
-      </w:pPr>
-    </w:p>
-    <w:p>
-      <w:pPr>
-        <w:spacing w:line="360" w:lineRule="auto"/>
-        <w:jc w:val="both"/>
-        <w:rPr>
-          <w:rFonts w:ascii="Times New Roman" w:hAnsi="Times New Roman" w:cs="Times New Roman"/>
-          <w:i/>
-          <w:szCs w:val="24"/>
-        </w:rPr>
-      </w:pPr>
-    </w:p>
-    <w:p>
-      <w:pPr>
-        <w:spacing w:line="360" w:lineRule="auto"/>
-        <w:jc w:val="both"/>
-        <w:rPr>
-          <w:rFonts w:ascii="Times New Roman" w:hAnsi="Times New Roman" w:cs="Times New Roman"/>
-          <w:i/>
-          <w:szCs w:val="24"/>
-        </w:rPr>
-      </w:pPr>
-    </w:p>
-    <w:p>
-      <w:pPr>
-        <w:spacing w:line="360" w:lineRule="auto"/>
-        <w:jc w:val="both"/>
-        <w:rPr>
-          <w:rFonts w:ascii="Times New Roman" w:hAnsi="Times New Roman" w:cs="Times New Roman"/>
-          <w:i/>
-          <w:szCs w:val="24"/>
-        </w:rPr>
-      </w:pPr>
-    </w:p>
-    <w:p>
-      <w:pPr>
-        <w:pStyle w:val="Prrafodelista"/>
-        <w:numPr>
-          <w:ilvl w:val="1"/>
-          <w:numId w:val="1"/>
-        </w:numPr>
-        <w:spacing w:line="360" w:lineRule="auto"/>
-        <w:jc w:val="both"/>
-        <w:rPr>
-          <w:rFonts w:ascii="Times New Roman" w:hAnsi="Times New Roman" w:cs="Times New Roman"/>
-          <w:i/>
-          <w:szCs w:val="24"/>
-        </w:rPr>
-      </w:pPr>
-      <w:r>
-        <w:rPr>
-          <w:rFonts w:ascii="Times New Roman" w:hAnsi="Times New Roman" w:cs="Times New Roman"/>
-          <w:sz w:val="24"/>
-          <w:szCs w:val="24"/>
-        </w:rPr>
-        <w:t xml:space="preserve">SCANF: </w:t>
-      </w:r>
-      <w:r>
-        <w:rPr>
-          <w:rFonts w:ascii="Times New Roman" w:hAnsi="Times New Roman" w:cs="Times New Roman"/>
-          <w:sz w:val="24"/>
-          <w:szCs w:val="24"/>
-        </w:rPr>
-        <w:t xml:space="preserve">El árbol de sintaxis </w:t>
-      </w:r>
-      <w:r>
-        <w:rPr>
-          <w:rFonts w:ascii="Times New Roman" w:hAnsi="Times New Roman" w:cs="Times New Roman"/>
-          <w:i/>
-          <w:sz w:val="24"/>
-          <w:szCs w:val="24"/>
-        </w:rPr>
-        <w:t>Imagen1</w:t>
-      </w:r>
-      <w:r>
-        <w:rPr>
-          <w:rFonts w:ascii="Times New Roman" w:hAnsi="Times New Roman" w:cs="Times New Roman"/>
-          <w:i/>
-          <w:sz w:val="24"/>
-          <w:szCs w:val="24"/>
-        </w:rPr>
-        <w:t>6</w:t>
-      </w:r>
-      <w:r>
-        <w:rPr>
-          <w:rFonts w:ascii="Times New Roman" w:hAnsi="Times New Roman" w:cs="Times New Roman"/>
-          <w:sz w:val="24"/>
-          <w:szCs w:val="24"/>
-        </w:rPr>
-        <w:t xml:space="preserve"> será la representación del código de la </w:t>
-      </w:r>
-      <w:r>
-        <w:rPr>
-          <w:rFonts w:ascii="Times New Roman" w:hAnsi="Times New Roman" w:cs="Times New Roman"/>
-          <w:i/>
-          <w:sz w:val="24"/>
-          <w:szCs w:val="24"/>
-        </w:rPr>
-        <w:t>Imagen</w:t>
-      </w:r>
-      <w:r>
-        <w:rPr>
-          <w:rFonts w:ascii="Times New Roman" w:hAnsi="Times New Roman" w:cs="Times New Roman"/>
-          <w:i/>
-          <w:sz w:val="24"/>
-          <w:szCs w:val="24"/>
-        </w:rPr>
-        <w:t>1</w:t>
-      </w:r>
-      <w:r>
-        <w:rPr>
-          <w:rFonts w:ascii="Times New Roman" w:hAnsi="Times New Roman" w:cs="Times New Roman"/>
-          <w:i/>
-          <w:sz w:val="24"/>
-          <w:szCs w:val="24"/>
-        </w:rPr>
-        <w:t>5</w:t>
-      </w:r>
-      <w:r>
-        <w:rPr>
-          <w:rFonts w:ascii="Times New Roman" w:hAnsi="Times New Roman" w:cs="Times New Roman"/>
-          <w:sz w:val="24"/>
-          <w:szCs w:val="24"/>
-        </w:rPr>
-        <w:t>.</w:t>
-      </w:r>
-    </w:p>
-    <w:p>
-      <w:pPr>
-        <w:spacing w:line="360" w:lineRule="auto"/>
-        <w:jc w:val="both"/>
-        <w:rPr>
-          <w:rFonts w:ascii="Times New Roman" w:hAnsi="Times New Roman" w:cs="Times New Roman"/>
-          <w:i/>
-          <w:szCs w:val="24"/>
-        </w:rPr>
-      </w:pPr>
-    </w:p>
-    <w:p>
-      <w:pPr>
-        <w:pStyle w:val="Prrafodelista"/>
-        <w:spacing w:line="360" w:lineRule="auto"/>
-        <w:ind w:left="360" w:firstLine="360"/>
-        <w:jc w:val="center"/>
-        <w:rPr>
-          <w:rFonts w:ascii="Times New Roman" w:hAnsi="Times New Roman" w:cs="Times New Roman"/>
-          <w:sz w:val="24"/>
-          <w:szCs w:val="24"/>
-        </w:rPr>
-      </w:pPr>
-      <w:r>
-        <w:rPr>
-          <w:rFonts w:ascii="Times New Roman" w:hAnsi="Times New Roman" w:cs="Times New Roman"/>
-          <w:sz w:val="24"/>
+      <w:r>
+        <w:rPr>
+          <w:rFonts w:ascii="Times New Roman" w:hAnsi="Times New Roman" w:cs="Times New Roman"/>
+          <w:i/>
           <w:szCs w:val="24"/>
         </w:rPr>
         <w:drawing>
-          <wp:inline distT="0" distB="0" distL="0" distR="0" wp14:anchorId="217D8E73" wp14:editId="42EB2C49">
-            <wp:extent cx="2170705" cy="477078"/>
-            <wp:effectExtent l="0" t="0" r="1270" b="0"/>
-            <wp:docPr id="20" name="Imagen 20"/>
+          <wp:inline distT="0" distB="0" distL="0" distR="0" wp14:anchorId="7FDA2374" wp14:editId="2902AFDC">
+            <wp:extent cx="5814392" cy="3946655"/>
+            <wp:effectExtent l="19050" t="19050" r="15240" b="15875"/>
+            <wp:docPr id="2" name="Imagen 2"/>
             <wp:cNvGraphicFramePr>
               <a:graphicFrameLocks xmlns:a="http://schemas.openxmlformats.org/drawingml/2006/main" noChangeAspect="1"/>
             </wp:cNvGraphicFramePr>
@@ -2856,6 +2653,209 @@
                   <pic:spPr>
                     <a:xfrm>
                       <a:off x="0" y="0"/>
+                      <a:ext cx="5821759" cy="3951656"/>
+                    </a:xfrm>
+                    <a:prstGeom prst="rect">
+                      <a:avLst/>
+                    </a:prstGeom>
+                    <a:ln>
+                      <a:solidFill>
+                        <a:schemeClr val="tx1"/>
+                      </a:solidFill>
+                    </a:ln>
+                  </pic:spPr>
+                </pic:pic>
+              </a:graphicData>
+            </a:graphic>
+          </wp:inline>
+        </w:drawing>
+      </w:r>
+    </w:p>
+    <w:p>
+      <w:pPr>
+        <w:pStyle w:val="Prrafodelista"/>
+        <w:spacing w:line="360" w:lineRule="auto"/>
+        <w:ind w:left="360"/>
+        <w:jc w:val="center"/>
+        <w:rPr>
+          <w:rFonts w:ascii="Times New Roman" w:hAnsi="Times New Roman" w:cs="Times New Roman"/>
+          <w:i/>
+          <w:szCs w:val="24"/>
+        </w:rPr>
+      </w:pPr>
+      <w:r>
+        <w:rPr>
+          <w:rFonts w:ascii="Times New Roman" w:hAnsi="Times New Roman" w:cs="Times New Roman"/>
+          <w:i/>
+          <w:szCs w:val="24"/>
+        </w:rPr>
+        <w:t>Imagen</w:t>
+      </w:r>
+      <w:r>
+        <w:rPr>
+          <w:rFonts w:ascii="Times New Roman" w:hAnsi="Times New Roman" w:cs="Times New Roman"/>
+          <w:i/>
+          <w:szCs w:val="24"/>
+        </w:rPr>
+        <w:t>14</w:t>
+      </w:r>
+      <w:r>
+        <w:rPr>
+          <w:rFonts w:ascii="Times New Roman" w:hAnsi="Times New Roman" w:cs="Times New Roman"/>
+          <w:i/>
+          <w:szCs w:val="24"/>
+        </w:rPr>
+        <w:t xml:space="preserve">: árbol de sintaxis de la </w:t>
+      </w:r>
+      <w:r>
+        <w:rPr>
+          <w:rFonts w:ascii="Times New Roman" w:hAnsi="Times New Roman" w:cs="Times New Roman"/>
+          <w:i/>
+          <w:szCs w:val="24"/>
+        </w:rPr>
+        <w:t xml:space="preserve">función </w:t>
+      </w:r>
+      <w:proofErr w:type="spellStart"/>
+      <w:r>
+        <w:rPr>
+          <w:rFonts w:ascii="Times New Roman" w:hAnsi="Times New Roman" w:cs="Times New Roman"/>
+          <w:i/>
+          <w:szCs w:val="24"/>
+        </w:rPr>
+        <w:t>printf</w:t>
+      </w:r>
+      <w:proofErr w:type="spellEnd"/>
+      <w:r>
+        <w:rPr>
+          <w:rFonts w:ascii="Times New Roman" w:hAnsi="Times New Roman" w:cs="Times New Roman"/>
+          <w:i/>
+          <w:szCs w:val="24"/>
+        </w:rPr>
+        <w:t>.</w:t>
+      </w:r>
+    </w:p>
+    <w:p>
+      <w:pPr>
+        <w:spacing w:line="360" w:lineRule="auto"/>
+        <w:jc w:val="both"/>
+        <w:rPr>
+          <w:rFonts w:ascii="Times New Roman" w:hAnsi="Times New Roman" w:cs="Times New Roman"/>
+          <w:i/>
+          <w:szCs w:val="24"/>
+        </w:rPr>
+      </w:pPr>
+    </w:p>
+    <w:p>
+      <w:pPr>
+        <w:pStyle w:val="Prrafodelista"/>
+        <w:numPr>
+          <w:ilvl w:val="1"/>
+          <w:numId w:val="1"/>
+        </w:numPr>
+        <w:spacing w:line="360" w:lineRule="auto"/>
+        <w:jc w:val="both"/>
+        <w:rPr>
+          <w:rFonts w:ascii="Times New Roman" w:hAnsi="Times New Roman" w:cs="Times New Roman"/>
+          <w:i/>
+          <w:szCs w:val="24"/>
+        </w:rPr>
+      </w:pPr>
+      <w:r>
+        <w:rPr>
+          <w:rFonts w:ascii="Times New Roman" w:hAnsi="Times New Roman" w:cs="Times New Roman"/>
+          <w:sz w:val="24"/>
+          <w:szCs w:val="24"/>
+        </w:rPr>
+        <w:t xml:space="preserve">SCANF: El árbol de sintaxis </w:t>
+      </w:r>
+      <w:r>
+        <w:rPr>
+          <w:rFonts w:ascii="Times New Roman" w:hAnsi="Times New Roman" w:cs="Times New Roman"/>
+          <w:i/>
+          <w:sz w:val="24"/>
+          <w:szCs w:val="24"/>
+        </w:rPr>
+        <w:t>Imagen16</w:t>
+      </w:r>
+      <w:r>
+        <w:rPr>
+          <w:rFonts w:ascii="Times New Roman" w:hAnsi="Times New Roman" w:cs="Times New Roman"/>
+          <w:sz w:val="24"/>
+          <w:szCs w:val="24"/>
+        </w:rPr>
+        <w:t xml:space="preserve"> será la representación del código de la </w:t>
+      </w:r>
+      <w:r>
+        <w:rPr>
+          <w:rFonts w:ascii="Times New Roman" w:hAnsi="Times New Roman" w:cs="Times New Roman"/>
+          <w:i/>
+          <w:sz w:val="24"/>
+          <w:szCs w:val="24"/>
+        </w:rPr>
+        <w:t>Imagen</w:t>
+      </w:r>
+      <w:r>
+        <w:rPr>
+          <w:rFonts w:ascii="Times New Roman" w:hAnsi="Times New Roman" w:cs="Times New Roman"/>
+          <w:i/>
+          <w:sz w:val="24"/>
+          <w:szCs w:val="24"/>
+        </w:rPr>
+        <w:t>15</w:t>
+      </w:r>
+      <w:r>
+        <w:rPr>
+          <w:rFonts w:ascii="Times New Roman" w:hAnsi="Times New Roman" w:cs="Times New Roman"/>
+          <w:sz w:val="24"/>
+          <w:szCs w:val="24"/>
+        </w:rPr>
+        <w:t>.</w:t>
+      </w:r>
+    </w:p>
+    <w:p>
+      <w:pPr>
+        <w:pStyle w:val="Prrafodelista"/>
+        <w:spacing w:line="360" w:lineRule="auto"/>
+        <w:ind w:left="360" w:firstLine="360"/>
+        <w:jc w:val="center"/>
+        <w:rPr>
+          <w:rFonts w:ascii="Times New Roman" w:hAnsi="Times New Roman" w:cs="Times New Roman"/>
+          <w:sz w:val="24"/>
+          <w:szCs w:val="24"/>
+        </w:rPr>
+      </w:pPr>
+      <w:r>
+        <w:rPr>
+          <w:rFonts w:ascii="Times New Roman" w:hAnsi="Times New Roman" w:cs="Times New Roman"/>
+          <w:noProof/>
+          <w:sz w:val="24"/>
+          <w:szCs w:val="24"/>
+          <w:lang w:val="en-US"/>
+        </w:rPr>
+        <w:drawing>
+          <wp:inline distT="0" distB="0" distL="0" distR="0" wp14:anchorId="010A7600" wp14:editId="095D8770">
+            <wp:extent cx="2170705" cy="477078"/>
+            <wp:effectExtent l="0" t="0" r="1270" b="0"/>
+            <wp:docPr id="20" name="Imagen 20"/>
+            <wp:cNvGraphicFramePr>
+              <a:graphicFrameLocks xmlns:a="http://schemas.openxmlformats.org/drawingml/2006/main" noChangeAspect="1"/>
+            </wp:cNvGraphicFramePr>
+            <a:graphic xmlns:a="http://schemas.openxmlformats.org/drawingml/2006/main">
+              <a:graphicData uri="http://schemas.openxmlformats.org/drawingml/2006/picture">
+                <pic:pic xmlns:pic="http://schemas.openxmlformats.org/drawingml/2006/picture">
+                  <pic:nvPicPr>
+                    <pic:cNvPr id="1" name=""/>
+                    <pic:cNvPicPr/>
+                  </pic:nvPicPr>
+                  <pic:blipFill>
+                    <a:blip r:embed="rId21"/>
+                    <a:stretch>
+                      <a:fillRect/>
+                    </a:stretch>
+                  </pic:blipFill>
+                  <pic:spPr>
+                    <a:xfrm>
+                      <a:off x="0" y="0"/>
                       <a:ext cx="2170705" cy="477078"/>
                     </a:xfrm>
                     <a:prstGeom prst="rect">
@@ -2893,15 +2893,7 @@
           <w:i/>
           <w:szCs w:val="24"/>
         </w:rPr>
-        <w:t>1</w:t>
-      </w:r>
-      <w:r>
-        <w:rPr>
-          <w:rFonts w:ascii="Times New Roman" w:hAnsi="Times New Roman" w:cs="Times New Roman"/>
-          <w:i/>
-          <w:szCs w:val="24"/>
-        </w:rPr>
-        <w:t>5</w:t>
+        <w:t>15</w:t>
       </w:r>
       <w:r>
         <w:rPr>
@@ -2948,57 +2940,132 @@
     </w:p>
     <w:p>
       <w:pPr>
+        <w:spacing w:line="360" w:lineRule="auto"/>
+        <w:jc w:val="both"/>
+        <w:rPr>
+          <w:rFonts w:ascii="Times New Roman" w:hAnsi="Times New Roman" w:cs="Times New Roman"/>
+          <w:i/>
+          <w:szCs w:val="24"/>
+        </w:rPr>
+      </w:pPr>
+      <w:r>
+        <w:rPr>
+          <w:rFonts w:ascii="Times New Roman" w:hAnsi="Times New Roman" w:cs="Times New Roman"/>
+          <w:sz w:val="24"/>
+          <w:szCs w:val="24"/>
+        </w:rPr>
+        <w:lastRenderedPageBreak/>
+        <w:drawing>
+          <wp:inline distT="0" distB="0" distL="0" distR="0" wp14:anchorId="6317E2FA" wp14:editId="141E7D9E">
+            <wp:extent cx="5612130" cy="3716655"/>
+            <wp:effectExtent l="19050" t="19050" r="26670" b="17145"/>
+            <wp:docPr id="3" name="Imagen 3"/>
+            <wp:cNvGraphicFramePr>
+              <a:graphicFrameLocks xmlns:a="http://schemas.openxmlformats.org/drawingml/2006/main" noChangeAspect="1"/>
+            </wp:cNvGraphicFramePr>
+            <a:graphic xmlns:a="http://schemas.openxmlformats.org/drawingml/2006/main">
+              <a:graphicData uri="http://schemas.openxmlformats.org/drawingml/2006/picture">
+                <pic:pic xmlns:pic="http://schemas.openxmlformats.org/drawingml/2006/picture">
+                  <pic:nvPicPr>
+                    <pic:cNvPr id="1" name=""/>
+                    <pic:cNvPicPr/>
+                  </pic:nvPicPr>
+                  <pic:blipFill>
+                    <a:blip r:embed="rId22"/>
+                    <a:stretch>
+                      <a:fillRect/>
+                    </a:stretch>
+                  </pic:blipFill>
+                  <pic:spPr>
+                    <a:xfrm>
+                      <a:off x="0" y="0"/>
+                      <a:ext cx="5612130" cy="3716655"/>
+                    </a:xfrm>
+                    <a:prstGeom prst="rect">
+                      <a:avLst/>
+                    </a:prstGeom>
+                    <a:ln>
+                      <a:solidFill>
+                        <a:schemeClr val="tx1"/>
+                      </a:solidFill>
+                    </a:ln>
+                  </pic:spPr>
+                </pic:pic>
+              </a:graphicData>
+            </a:graphic>
+          </wp:inline>
+        </w:drawing>
+      </w:r>
+    </w:p>
+    <w:p>
+      <w:pPr>
         <w:pStyle w:val="Prrafodelista"/>
         <w:spacing w:line="360" w:lineRule="auto"/>
-        <w:ind w:left="360" w:firstLine="360"/>
+        <w:ind w:left="360"/>
         <w:jc w:val="center"/>
         <w:rPr>
           <w:rFonts w:ascii="Times New Roman" w:hAnsi="Times New Roman" w:cs="Times New Roman"/>
-          <w:sz w:val="24"/>
-          <w:szCs w:val="24"/>
-        </w:rPr>
-      </w:pPr>
-    </w:p>
-    <w:p>
-      <w:pPr>
-        <w:pStyle w:val="Prrafodelista"/>
-        <w:spacing w:line="360" w:lineRule="auto"/>
-        <w:ind w:left="360"/>
-        <w:rPr>
-          <w:rFonts w:ascii="Times New Roman" w:hAnsi="Times New Roman" w:cs="Times New Roman"/>
-          <w:szCs w:val="24"/>
-        </w:rPr>
-      </w:pPr>
-    </w:p>
-    <w:p>
-      <w:pPr>
-        <w:pStyle w:val="Prrafodelista"/>
-        <w:spacing w:line="360" w:lineRule="auto"/>
-        <w:ind w:left="360"/>
-        <w:rPr>
-          <w:rFonts w:ascii="Times New Roman" w:hAnsi="Times New Roman" w:cs="Times New Roman"/>
-          <w:i/>
-          <w:szCs w:val="24"/>
-        </w:rPr>
-      </w:pPr>
-    </w:p>
-    <w:p>
-      <w:pPr>
-        <w:pStyle w:val="Prrafodelista"/>
-        <w:spacing w:line="360" w:lineRule="auto"/>
-        <w:ind w:left="360"/>
-        <w:rPr>
-          <w:rFonts w:ascii="Times New Roman" w:hAnsi="Times New Roman" w:cs="Times New Roman"/>
-          <w:i/>
-          <w:szCs w:val="24"/>
-        </w:rPr>
-      </w:pPr>
-    </w:p>
-    <w:p>
-      <w:pPr>
-        <w:pStyle w:val="Prrafodelista"/>
-        <w:spacing w:line="360" w:lineRule="auto"/>
-        <w:ind w:left="360"/>
+          <w:i/>
+          <w:szCs w:val="24"/>
+        </w:rPr>
+      </w:pPr>
+      <w:r>
+        <w:rPr>
+          <w:rFonts w:ascii="Times New Roman" w:hAnsi="Times New Roman" w:cs="Times New Roman"/>
+          <w:i/>
+          <w:szCs w:val="24"/>
+        </w:rPr>
+        <w:t>Imagen</w:t>
+      </w:r>
+      <w:r>
+        <w:rPr>
+          <w:rFonts w:ascii="Times New Roman" w:hAnsi="Times New Roman" w:cs="Times New Roman"/>
+          <w:i/>
+          <w:szCs w:val="24"/>
+        </w:rPr>
+        <w:t>16</w:t>
+      </w:r>
+      <w:r>
+        <w:rPr>
+          <w:rFonts w:ascii="Times New Roman" w:hAnsi="Times New Roman" w:cs="Times New Roman"/>
+          <w:i/>
+          <w:szCs w:val="24"/>
+        </w:rPr>
+        <w:t xml:space="preserve">: árbol de sintaxis de la </w:t>
+      </w:r>
+      <w:r>
+        <w:rPr>
+          <w:rFonts w:ascii="Times New Roman" w:hAnsi="Times New Roman" w:cs="Times New Roman"/>
+          <w:i/>
+          <w:szCs w:val="24"/>
+        </w:rPr>
+        <w:t xml:space="preserve">función </w:t>
+      </w:r>
+      <w:proofErr w:type="spellStart"/>
+      <w:r>
+        <w:rPr>
+          <w:rFonts w:ascii="Times New Roman" w:hAnsi="Times New Roman" w:cs="Times New Roman"/>
+          <w:i/>
+          <w:szCs w:val="24"/>
+        </w:rPr>
+        <w:t>scanf</w:t>
+      </w:r>
+      <w:bookmarkStart w:id="0" w:name="_GoBack"/>
+      <w:bookmarkEnd w:id="0"/>
+      <w:proofErr w:type="spellEnd"/>
+      <w:r>
+        <w:rPr>
+          <w:rFonts w:ascii="Times New Roman" w:hAnsi="Times New Roman" w:cs="Times New Roman"/>
+          <w:i/>
+          <w:szCs w:val="24"/>
+        </w:rPr>
+        <w:t>.</w:t>
+      </w:r>
+    </w:p>
+    <w:p>
+      <w:pPr>
+        <w:spacing w:line="360" w:lineRule="auto"/>
+        <w:jc w:val="both"/>
         <w:rPr>
           <w:rFonts w:ascii="Times New Roman" w:hAnsi="Times New Roman" w:cs="Times New Roman"/>
           <w:i/>
@@ -4115,7 +4182,7 @@
 </file>
 
 <file path=customXml/itemProps1.xml><?xml version="1.0" encoding="utf-8"?>
-<ds:datastoreItem xmlns:ds="http://schemas.openxmlformats.org/officeDocument/2006/customXml" ds:itemID="{E403D065-7307-4138-A885-3CE18A2D6681}">
+<ds:datastoreItem xmlns:ds="http://schemas.openxmlformats.org/officeDocument/2006/customXml" ds:itemID="{A87EF811-6DBC-439D-AD01-BCBE5040E1BE}">
   <ds:schemaRefs>
     <ds:schemaRef ds:uri="http://schemas.openxmlformats.org/officeDocument/2006/bibliography"/>
   </ds:schemaRefs>

</xml_diff>